<commit_message>
galab a fait le travail
</commit_message>
<xml_diff>
--- a/notre_charte (1).docx
+++ b/notre_charte (1).docx
@@ -11,7 +11,7 @@
         <mc:AlternateContent>
           <mc:Choice Requires="wps">
             <w:drawing>
-              <wp:anchor distT="0" distB="0" distL="114300" distR="114300" simplePos="0" relativeHeight="251672575" behindDoc="0" locked="0" layoutInCell="1" allowOverlap="1" wp14:anchorId="61D01E90" wp14:editId="13E59B14">
+              <wp:anchor distT="0" distB="0" distL="114300" distR="114300" simplePos="0" relativeHeight="251672575" behindDoc="0" locked="0" layoutInCell="1" allowOverlap="1" wp14:anchorId="61D01E90" wp14:editId="64A05E69">
                 <wp:simplePos x="0" y="0"/>
                 <wp:positionH relativeFrom="page">
                   <wp:posOffset>5500370</wp:posOffset>
@@ -76,7 +76,7 @@
           </mc:Choice>
           <mc:Fallback>
             <w:pict>
-              <v:rect w14:anchorId="48AC4D44" id="Rectangle 2" o:spid="_x0000_s1026" style="position:absolute;margin-left:433.1pt;margin-top:-39.05pt;width:141pt;height:98.4pt;z-index:251672575;visibility:visible;mso-wrap-style:square;mso-width-percent:0;mso-height-percent:0;mso-wrap-distance-left:9pt;mso-wrap-distance-top:0;mso-wrap-distance-right:9pt;mso-wrap-distance-bottom:0;mso-position-horizontal:absolute;mso-position-horizontal-relative:page;mso-position-vertical:absolute;mso-position-vertical-relative:text;mso-width-percent:0;mso-height-percent:0;mso-width-relative:page;mso-height-relative:page;v-text-anchor:middle" o:gfxdata="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" strokecolor="white [3212]" strokeweight="1pt">
+              <v:rect w14:anchorId="53206354" id="Rectangle 2" o:spid="_x0000_s1026" style="position:absolute;margin-left:433.1pt;margin-top:-39.05pt;width:141pt;height:98.4pt;z-index:251672575;visibility:visible;mso-wrap-style:square;mso-width-percent:0;mso-height-percent:0;mso-wrap-distance-left:9pt;mso-wrap-distance-top:0;mso-wrap-distance-right:9pt;mso-wrap-distance-bottom:0;mso-position-horizontal:absolute;mso-position-horizontal-relative:page;mso-position-vertical:absolute;mso-position-vertical-relative:text;mso-width-percent:0;mso-height-percent:0;mso-width-relative:page;mso-height-relative:page;v-text-anchor:middle" o:gfxdata="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" strokecolor="white [3212]" strokeweight="1pt">
                 <v:fill r:id="rId9" o:title="" recolor="t" rotate="t" type="frame"/>
                 <w10:wrap anchorx="page"/>
               </v:rect>
@@ -160,7 +160,7 @@
         <mc:AlternateContent>
           <mc:Choice Requires="wpg">
             <w:drawing>
-              <wp:anchor distT="0" distB="0" distL="114300" distR="114300" simplePos="0" relativeHeight="251657214" behindDoc="0" locked="0" layoutInCell="1" allowOverlap="1" wp14:anchorId="2A6A6F13" wp14:editId="5BC6872C">
+              <wp:anchor distT="0" distB="0" distL="114300" distR="114300" simplePos="0" relativeHeight="251657214" behindDoc="0" locked="0" layoutInCell="1" allowOverlap="1" wp14:anchorId="2A6A6F13" wp14:editId="275872A4">
                 <wp:simplePos x="0" y="0"/>
                 <wp:positionH relativeFrom="column">
                   <wp:posOffset>-1547495</wp:posOffset>
@@ -169,7 +169,7 @@
                   <wp:posOffset>-626110</wp:posOffset>
                 </wp:positionV>
                 <wp:extent cx="3324225" cy="1666875"/>
-                <wp:effectExtent l="0" t="0" r="0" b="0"/>
+                <wp:effectExtent l="0" t="0" r="9525" b="9525"/>
                 <wp:wrapNone/>
                 <wp:docPr id="13" name="Groupe 13"/>
                 <wp:cNvGraphicFramePr>
@@ -255,24 +255,42 @@
                               </a:path>
                             </a:pathLst>
                           </a:custGeom>
-                          <a:solidFill>
-                            <a:srgbClr val="D68249"/>
-                          </a:solidFill>
+                          <a:gradFill flip="none" rotWithShape="1">
+                            <a:gsLst>
+                              <a:gs pos="0">
+                                <a:schemeClr val="accent3">
+                                  <a:lumMod val="67000"/>
+                                </a:schemeClr>
+                              </a:gs>
+                              <a:gs pos="48000">
+                                <a:schemeClr val="accent3">
+                                  <a:lumMod val="97000"/>
+                                  <a:lumOff val="3000"/>
+                                </a:schemeClr>
+                              </a:gs>
+                              <a:gs pos="100000">
+                                <a:schemeClr val="accent3">
+                                  <a:lumMod val="60000"/>
+                                  <a:lumOff val="40000"/>
+                                </a:schemeClr>
+                              </a:gs>
+                            </a:gsLst>
+                            <a:lin ang="16200000" scaled="1"/>
+                            <a:tileRect/>
+                          </a:gradFill>
                           <a:ln>
                             <a:noFill/>
                           </a:ln>
                         </wps:spPr>
                         <wps:style>
-                          <a:lnRef idx="2">
-                            <a:schemeClr val="accent1">
-                              <a:shade val="50000"/>
-                            </a:schemeClr>
+                          <a:lnRef idx="0">
+                            <a:scrgbClr r="0" g="0" b="0"/>
                           </a:lnRef>
-                          <a:fillRef idx="1">
-                            <a:schemeClr val="accent1"/>
+                          <a:fillRef idx="0">
+                            <a:scrgbClr r="0" g="0" b="0"/>
                           </a:fillRef>
                           <a:effectRef idx="0">
-                            <a:schemeClr val="accent1"/>
+                            <a:scrgbClr r="0" g="0" b="0"/>
                           </a:effectRef>
                           <a:fontRef idx="minor">
                             <a:schemeClr val="lt1"/>
@@ -349,23 +367,21 @@
                             </a:pathLst>
                           </a:custGeom>
                           <a:solidFill>
-                            <a:srgbClr val="413C43"/>
+                            <a:schemeClr val="dk1"/>
                           </a:solidFill>
                           <a:ln>
                             <a:noFill/>
                           </a:ln>
                         </wps:spPr>
                         <wps:style>
-                          <a:lnRef idx="2">
-                            <a:schemeClr val="accent1">
-                              <a:shade val="50000"/>
-                            </a:schemeClr>
+                          <a:lnRef idx="0">
+                            <a:scrgbClr r="0" g="0" b="0"/>
                           </a:lnRef>
-                          <a:fillRef idx="1">
-                            <a:schemeClr val="accent1"/>
+                          <a:fillRef idx="0">
+                            <a:scrgbClr r="0" g="0" b="0"/>
                           </a:fillRef>
                           <a:effectRef idx="0">
-                            <a:schemeClr val="accent1"/>
+                            <a:scrgbClr r="0" g="0" b="0"/>
                           </a:effectRef>
                           <a:fontRef idx="minor">
                             <a:schemeClr val="lt1"/>
@@ -389,13 +405,12 @@
           </mc:Choice>
           <mc:Fallback>
             <w:pict>
-              <v:group w14:anchorId="4355ADB3" id="Groupe 13" o:spid="_x0000_s1026" style="position:absolute;margin-left:-121.85pt;margin-top:-49.3pt;width:261.75pt;height:131.25pt;z-index:251657214;mso-width-relative:margin;mso-height-relative:margin" coordsize="48077,5737" o:gfxdata="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">
-                <v:shape id="Freeform: Shape 53" o:spid="_x0000_s1027" style="position:absolute;width:48077;height:5737;visibility:visible;mso-wrap-style:square;v-text-anchor:middle" coordsize="4807723,573736" o:gfxdata="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" path="m,l4807723,,4562130,101648c3791178,398181,2761801,602668,2083909,570388,1516107,555602,767087,340635,167297,80686l,xe" fillcolor="#d68249" stroked="f" strokeweight="1pt">
-                  <v:stroke joinstyle="miter"/>
+              <v:group w14:anchorId="3C50AF72" id="Groupe 13" o:spid="_x0000_s1026" style="position:absolute;margin-left:-121.85pt;margin-top:-49.3pt;width:261.75pt;height:131.25pt;z-index:251657214;mso-width-relative:margin;mso-height-relative:margin" coordsize="48077,5737" o:gfxdata="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">
+                <v:shape id="Freeform: Shape 53" o:spid="_x0000_s1027" style="position:absolute;width:48077;height:5737;visibility:visible;mso-wrap-style:square;v-text-anchor:middle" coordsize="4807723,573736" o:gfxdata="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" path="m,l4807723,,4562130,101648c3791178,398181,2761801,602668,2083909,570388,1516107,555602,767087,340635,167297,80686l,xe" fillcolor="#6e6e6e [2150]" stroked="f">
+                  <v:fill color2="#c9c9c9 [1942]" rotate="t" angle="180" colors="0 #6f6f6f;31457f #a8a8a8;1 #c9c9c9" focus="100%" type="gradient"/>
                   <v:path arrowok="t" o:connecttype="custom" o:connectlocs="0,0;4807723,0;4562130,101648;2083909,570388;167297,80686" o:connectangles="0,0,0,0,0"/>
                 </v:shape>
-                <v:shape id="Freeform: Shape 55" o:spid="_x0000_s1028" style="position:absolute;left:130;top:19;width:44265;height:4948;visibility:visible;mso-wrap-style:square;v-text-anchor:middle" coordsize="4426552,494736" o:gfxdata="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" path="m,l4426552,r-6739,2726c3659939,289143,2658268,490126,2049152,494678,1507716,498724,725231,292594,82995,36702l,xe" fillcolor="#413c43" stroked="f" strokeweight="1pt">
-                  <v:stroke joinstyle="miter"/>
+                <v:shape id="Freeform: Shape 55" o:spid="_x0000_s1028" style="position:absolute;left:130;top:19;width:44265;height:4948;visibility:visible;mso-wrap-style:square;v-text-anchor:middle" coordsize="4426552,494736" o:gfxdata="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" path="m,l4426552,r-6739,2726c3659939,289143,2658268,490126,2049152,494678,1507716,498724,725231,292594,82995,36702l,xe" fillcolor="black [3200]" stroked="f">
                   <v:path arrowok="t" o:connecttype="custom" o:connectlocs="0,0;4426552,0;4419813,2726;2049152,494678;82995,36702" o:connectangles="0,0,0,0,0"/>
                 </v:shape>
               </v:group>
@@ -504,8 +519,7 @@
                 <v:stroke joinstyle="miter"/>
                 <v:path gradientshapeok="t" o:connecttype="rect"/>
               </v:shapetype>
-              <v:shape id="Zone de texte 12" o:spid="_x0000_s1026" type="#_x0000_t202" style="position:absolute;margin-left:63.9pt;margin-top:4.05pt;width:378.75pt;height:23.3pt;z-index:251669504;visibility:visible;mso-wrap-style:square;mso-width-percent:0;mso-height-percent:0;mso-wrap-distance-left:9pt;mso-wrap-distance-top:0;mso-wrap-distance-right:9pt;mso-wrap-distance-bottom:0;mso-position-horizontal:absolute;mso-position-horizontal-relative:margin;mso-position-vertical:absolute;mso-position-vertical-relative:text;mso-width-percent:0;mso-height-percent:0;mso-width-relative:margin;mso-height-relative:page;v-text-anchor:top" o:gfxdata="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" filled="f" stroked="f">
-                <v:path arrowok="t"/>
+              <v:shape id="Zone de texte 12" o:spid="_x0000_s1026" type="#_x0000_t202" style="position:absolute;margin-left:63.9pt;margin-top:4.05pt;width:378.75pt;height:23.3pt;z-index:251669504;visibility:visible;mso-wrap-style:square;mso-width-percent:0;mso-height-percent:0;mso-wrap-distance-left:9pt;mso-wrap-distance-top:0;mso-wrap-distance-right:9pt;mso-wrap-distance-bottom:0;mso-position-horizontal:absolute;mso-position-horizontal-relative:margin;mso-position-vertical:absolute;mso-position-vertical-relative:text;mso-width-percent:0;mso-height-percent:0;mso-width-relative:margin;mso-height-relative:page;v-text-anchor:top" o:gfxdata="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" filled="f" stroked="f">
                 <v:textbox style="mso-fit-shape-to-text:t">
                   <w:txbxContent>
                     <w:p>
@@ -701,12 +715,9 @@
                               <w:spacing w:before="120" w:after="120"/>
                               <w:rPr>
                                 <w:rFonts w:ascii="Times New Roman" w:hAnsi="Times New Roman" w:cs="Times New Roman"/>
-                                <w:b/>
-                                <w:bCs/>
                                 <w:color w:val="000000" w:themeColor="text1"/>
                                 <w:sz w:val="40"/>
                                 <w:szCs w:val="40"/>
-                                <w:u w:val="single"/>
                               </w:rPr>
                             </w:pPr>
                             <w:r>
@@ -785,6 +796,20 @@
                           <w:p>
                             <w:pPr>
                               <w:spacing w:before="120" w:after="120"/>
+                              <w:rPr>
+                                <w:rFonts w:ascii="Times New Roman" w:hAnsi="Times New Roman" w:cs="Times New Roman"/>
+                                <w:b/>
+                                <w:bCs/>
+                                <w:color w:val="000000" w:themeColor="text1"/>
+                                <w:sz w:val="40"/>
+                                <w:szCs w:val="40"/>
+                                <w:u w:val="single"/>
+                              </w:rPr>
+                            </w:pPr>
+                          </w:p>
+                          <w:p>
+                            <w:pPr>
+                              <w:spacing w:before="120" w:after="120"/>
                               <w:jc w:val="center"/>
                               <w:rPr>
                                 <w:rFonts w:cstheme="majorBidi"/>
@@ -816,11 +841,7 @@
           </mc:Choice>
           <mc:Fallback>
             <w:pict>
-              <v:shapetype w14:anchorId="5033ECDD" id="_x0000_t202" coordsize="21600,21600" o:spt="202" path="m,l,21600r21600,l21600,xe">
-                <v:stroke joinstyle="miter"/>
-                <v:path gradientshapeok="t" o:connecttype="rect"/>
-              </v:shapetype>
-              <v:shape id="Text Box 2" o:spid="_x0000_s1027" type="#_x0000_t202" style="position:absolute;margin-left:0;margin-top:3.3pt;width:459.2pt;height:208.35pt;z-index:251661312;visibility:visible;mso-wrap-style:square;mso-width-percent:0;mso-height-percent:0;mso-wrap-distance-left:9pt;mso-wrap-distance-top:0;mso-wrap-distance-right:9pt;mso-wrap-distance-bottom:0;mso-position-horizontal:center;mso-position-horizontal-relative:margin;mso-position-vertical:absolute;mso-position-vertical-relative:text;mso-width-percent:0;mso-height-percent:0;mso-width-relative:margin;mso-height-relative:page;v-text-anchor:top" o:gfxdata="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" stroked="f">
+              <v:shape w14:anchorId="5033ECDD" id="Text Box 2" o:spid="_x0000_s1027" type="#_x0000_t202" style="position:absolute;margin-left:0;margin-top:3.3pt;width:459.2pt;height:208.35pt;z-index:251661312;visibility:visible;mso-wrap-style:square;mso-width-percent:0;mso-height-percent:0;mso-wrap-distance-left:9pt;mso-wrap-distance-top:0;mso-wrap-distance-right:9pt;mso-wrap-distance-bottom:0;mso-position-horizontal:center;mso-position-horizontal-relative:margin;mso-position-vertical:absolute;mso-position-vertical-relative:text;mso-width-percent:0;mso-height-percent:0;mso-width-relative:margin;mso-height-relative:page;v-text-anchor:top" o:gfxdata="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" stroked="f">
                 <v:textbox>
                   <w:txbxContent>
                     <w:p>
@@ -910,12 +931,9 @@
                         <w:spacing w:before="120" w:after="120"/>
                         <w:rPr>
                           <w:rFonts w:ascii="Times New Roman" w:hAnsi="Times New Roman" w:cs="Times New Roman"/>
-                          <w:b/>
-                          <w:bCs/>
                           <w:color w:val="000000" w:themeColor="text1"/>
                           <w:sz w:val="40"/>
                           <w:szCs w:val="40"/>
-                          <w:u w:val="single"/>
                         </w:rPr>
                       </w:pPr>
                       <w:r>
@@ -994,6 +1012,20 @@
                     <w:p>
                       <w:pPr>
                         <w:spacing w:before="120" w:after="120"/>
+                        <w:rPr>
+                          <w:rFonts w:ascii="Times New Roman" w:hAnsi="Times New Roman" w:cs="Times New Roman"/>
+                          <w:b/>
+                          <w:bCs/>
+                          <w:color w:val="000000" w:themeColor="text1"/>
+                          <w:sz w:val="40"/>
+                          <w:szCs w:val="40"/>
+                          <w:u w:val="single"/>
+                        </w:rPr>
+                      </w:pPr>
+                    </w:p>
+                    <w:p>
+                      <w:pPr>
+                        <w:spacing w:before="120" w:after="120"/>
                         <w:jc w:val="center"/>
                         <w:rPr>
                           <w:rFonts w:cstheme="majorBidi"/>
@@ -1107,6 +1139,91 @@
                                 <w:szCs w:val="28"/>
                               </w:rPr>
                               <w:t> :</w:t>
+                            </w:r>
+                          </w:p>
+                          <w:p>
+                            <w:pPr>
+                              <w:spacing w:after="0" w:line="360" w:lineRule="auto"/>
+                              <w:rPr>
+                                <w:rFonts w:asciiTheme="majorBidi" w:hAnsiTheme="majorBidi" w:cstheme="majorBidi"/>
+                                <w:sz w:val="28"/>
+                                <w:szCs w:val="28"/>
+                              </w:rPr>
+                            </w:pPr>
+                            <w:r>
+                              <w:rPr>
+                                <w:rFonts w:asciiTheme="majorBidi" w:hAnsiTheme="majorBidi" w:cstheme="majorBidi"/>
+                                <w:sz w:val="28"/>
+                                <w:szCs w:val="28"/>
+                              </w:rPr>
+                              <w:tab/>
+                            </w:r>
+                            <w:r>
+                              <w:rPr>
+                                <w:rFonts w:asciiTheme="majorBidi" w:hAnsiTheme="majorBidi" w:cstheme="majorBidi"/>
+                                <w:sz w:val="28"/>
+                                <w:szCs w:val="28"/>
+                              </w:rPr>
+                              <w:tab/>
+                            </w:r>
+                            <w:proofErr w:type="spellStart"/>
+                            <w:r>
+                              <w:rPr>
+                                <w:rFonts w:asciiTheme="majorBidi" w:hAnsiTheme="majorBidi" w:cstheme="majorBidi"/>
+                                <w:b/>
+                                <w:bCs/>
+                                <w:sz w:val="28"/>
+                                <w:szCs w:val="28"/>
+                                <w:lang w:val="en-US"/>
+                              </w:rPr>
+                              <w:t>Choueb</w:t>
+                            </w:r>
+                            <w:proofErr w:type="spellEnd"/>
+                            <w:r>
+                              <w:rPr>
+                                <w:rFonts w:asciiTheme="majorBidi" w:hAnsiTheme="majorBidi" w:cstheme="majorBidi"/>
+                                <w:b/>
+                                <w:bCs/>
+                                <w:sz w:val="28"/>
+                                <w:szCs w:val="28"/>
+                                <w:lang w:val="en-US"/>
+                              </w:rPr>
+                              <w:t xml:space="preserve"> </w:t>
+                            </w:r>
+                            <w:proofErr w:type="spellStart"/>
+                            <w:r>
+                              <w:rPr>
+                                <w:rFonts w:asciiTheme="majorBidi" w:hAnsiTheme="majorBidi" w:cstheme="majorBidi"/>
+                                <w:b/>
+                                <w:bCs/>
+                                <w:sz w:val="28"/>
+                                <w:szCs w:val="28"/>
+                                <w:lang w:val="en-US"/>
+                              </w:rPr>
+                              <w:t>Karrieh</w:t>
+                            </w:r>
+                            <w:proofErr w:type="spellEnd"/>
+                            <w:r>
+                              <w:rPr>
+                                <w:rFonts w:asciiTheme="majorBidi" w:hAnsiTheme="majorBidi" w:cstheme="majorBidi"/>
+                                <w:b/>
+                                <w:bCs/>
+                                <w:sz w:val="28"/>
+                                <w:szCs w:val="28"/>
+                                <w:lang w:val="en-US"/>
+                              </w:rPr>
+                              <w:t xml:space="preserve"> Din</w:t>
+                            </w:r>
+                            <w:r>
+                              <w:rPr>
+                                <w:rFonts w:asciiTheme="majorBidi" w:hAnsiTheme="majorBidi" w:cstheme="majorBidi"/>
+                                <w:b/>
+                                <w:bCs/>
+                                <w:sz w:val="28"/>
+                                <w:szCs w:val="28"/>
+                                <w:lang w:val="en-US"/>
+                              </w:rPr>
+                              <w:t>i</w:t>
                             </w:r>
                           </w:p>
                           <w:p>
@@ -1273,7 +1390,6 @@
                                 <w:bCs/>
                                 <w:sz w:val="28"/>
                                 <w:szCs w:val="28"/>
-                                <w:lang w:val="en-US"/>
                               </w:rPr>
                             </w:pPr>
                             <w:r>
@@ -1297,31 +1413,6 @@
                                 <w:lang w:val="en-US"/>
                               </w:rPr>
                               <w:tab/>
-                              <w:t>Bilan Souleiman Isamel</w:t>
-                            </w:r>
-                          </w:p>
-                          <w:p>
-                            <w:pPr>
-                              <w:spacing w:after="0" w:line="360" w:lineRule="auto"/>
-                              <w:rPr>
-                                <w:rFonts w:asciiTheme="majorBidi" w:hAnsiTheme="majorBidi" w:cstheme="majorBidi"/>
-                                <w:b/>
-                                <w:bCs/>
-                                <w:sz w:val="28"/>
-                                <w:szCs w:val="28"/>
-                                <w:lang w:val="en-US"/>
-                              </w:rPr>
-                            </w:pPr>
-                            <w:r>
-                              <w:rPr>
-                                <w:rFonts w:asciiTheme="majorBidi" w:hAnsiTheme="majorBidi" w:cstheme="majorBidi"/>
-                                <w:b/>
-                                <w:bCs/>
-                                <w:sz w:val="28"/>
-                                <w:szCs w:val="28"/>
-                                <w:lang w:val="en-US"/>
-                              </w:rPr>
-                              <w:tab/>
                             </w:r>
                             <w:r>
                               <w:rPr>
@@ -1330,11 +1421,21 @@
                                 <w:bCs/>
                                 <w:sz w:val="28"/>
                                 <w:szCs w:val="28"/>
-                                <w:lang w:val="en-US"/>
                               </w:rPr>
-                              <w:tab/>
-                              <w:t>Choueb Karrieh Dini</w:t>
+                              <w:t xml:space="preserve">Bilan Souleiman </w:t>
                             </w:r>
+                            <w:proofErr w:type="spellStart"/>
+                            <w:r>
+                              <w:rPr>
+                                <w:rFonts w:asciiTheme="majorBidi" w:hAnsiTheme="majorBidi" w:cstheme="majorBidi"/>
+                                <w:b/>
+                                <w:bCs/>
+                                <w:sz w:val="28"/>
+                                <w:szCs w:val="28"/>
+                              </w:rPr>
+                              <w:t>Isamel</w:t>
+                            </w:r>
+                            <w:proofErr w:type="spellEnd"/>
                           </w:p>
                           <w:p>
                             <w:pPr>
@@ -1343,7 +1444,6 @@
                                 <w:rFonts w:asciiTheme="majorBidi" w:hAnsiTheme="majorBidi" w:cstheme="majorBidi"/>
                                 <w:sz w:val="28"/>
                                 <w:szCs w:val="28"/>
-                                <w:lang w:val="en-US"/>
                               </w:rPr>
                             </w:pPr>
                             <w:r>
@@ -1351,7 +1451,6 @@
                                 <w:rFonts w:asciiTheme="majorBidi" w:hAnsiTheme="majorBidi" w:cstheme="majorBidi"/>
                                 <w:sz w:val="28"/>
                                 <w:szCs w:val="28"/>
-                                <w:lang w:val="en-US"/>
                               </w:rPr>
                               <w:tab/>
                             </w:r>
@@ -1360,7 +1459,6 @@
                                 <w:rFonts w:asciiTheme="majorBidi" w:hAnsiTheme="majorBidi" w:cstheme="majorBidi"/>
                                 <w:sz w:val="28"/>
                                 <w:szCs w:val="28"/>
-                                <w:lang w:val="en-US"/>
                               </w:rPr>
                               <w:tab/>
                             </w:r>
@@ -1412,7 +1510,39 @@
                                 <w:sz w:val="28"/>
                                 <w:szCs w:val="28"/>
                               </w:rPr>
-                              <w:t xml:space="preserve">Mme Hamda </w:t>
+                              <w:t xml:space="preserve">Mme </w:t>
+                            </w:r>
+                            <w:proofErr w:type="spellStart"/>
+                            <w:r>
+                              <w:rPr>
+                                <w:rFonts w:asciiTheme="majorBidi" w:hAnsiTheme="majorBidi" w:cstheme="majorBidi"/>
+                                <w:b/>
+                                <w:bCs/>
+                                <w:sz w:val="28"/>
+                                <w:szCs w:val="28"/>
+                              </w:rPr>
+                              <w:t>Hamda</w:t>
+                            </w:r>
+                            <w:proofErr w:type="spellEnd"/>
+                            <w:r>
+                              <w:rPr>
+                                <w:rFonts w:asciiTheme="majorBidi" w:hAnsiTheme="majorBidi" w:cstheme="majorBidi"/>
+                                <w:b/>
+                                <w:bCs/>
+                                <w:sz w:val="28"/>
+                                <w:szCs w:val="28"/>
+                              </w:rPr>
+                              <w:t xml:space="preserve"> </w:t>
+                            </w:r>
+                            <w:r>
+                              <w:rPr>
+                                <w:rFonts w:asciiTheme="majorBidi" w:hAnsiTheme="majorBidi" w:cstheme="majorBidi"/>
+                                <w:b/>
+                                <w:bCs/>
+                                <w:sz w:val="28"/>
+                                <w:szCs w:val="28"/>
+                              </w:rPr>
+                              <w:t>Khalid</w:t>
                             </w:r>
                           </w:p>
                         </w:txbxContent>
@@ -1434,7 +1564,7 @@
           </mc:Choice>
           <mc:Fallback>
             <w:pict>
-              <v:shape w14:anchorId="7312C6A1" id="Text Box 6" o:spid="_x0000_s1028" type="#_x0000_t202" style="position:absolute;margin-left:0;margin-top:9.25pt;width:410.45pt;height:279.7pt;z-index:251659264;visibility:visible;mso-wrap-style:square;mso-width-percent:0;mso-height-percent:0;mso-wrap-distance-left:9pt;mso-wrap-distance-top:3.6pt;mso-wrap-distance-right:9pt;mso-wrap-distance-bottom:3.6pt;mso-position-horizontal:center;mso-position-horizontal-relative:margin;mso-position-vertical:absolute;mso-position-vertical-relative:text;mso-width-percent:0;mso-height-percent:0;mso-width-relative:margin;mso-height-relative:margin;v-text-anchor:top" o:gfxdata="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" stroked="f">
+              <v:shape w14:anchorId="7312C6A1" id="Text Box 6" o:spid="_x0000_s1028" type="#_x0000_t202" style="position:absolute;margin-left:0;margin-top:9.25pt;width:410.45pt;height:279.7pt;z-index:251659264;visibility:visible;mso-wrap-style:square;mso-width-percent:0;mso-height-percent:0;mso-wrap-distance-left:9pt;mso-wrap-distance-top:3.6pt;mso-wrap-distance-right:9pt;mso-wrap-distance-bottom:3.6pt;mso-position-horizontal:center;mso-position-horizontal-relative:margin;mso-position-vertical:absolute;mso-position-vertical-relative:text;mso-width-percent:0;mso-height-percent:0;mso-width-relative:margin;mso-height-relative:margin;v-text-anchor:top" o:gfxdata="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" stroked="f">
                 <v:textbox>
                   <w:txbxContent>
                     <w:p>
@@ -1462,6 +1592,91 @@
                           <w:szCs w:val="28"/>
                         </w:rPr>
                         <w:t> :</w:t>
+                      </w:r>
+                    </w:p>
+                    <w:p>
+                      <w:pPr>
+                        <w:spacing w:after="0" w:line="360" w:lineRule="auto"/>
+                        <w:rPr>
+                          <w:rFonts w:asciiTheme="majorBidi" w:hAnsiTheme="majorBidi" w:cstheme="majorBidi"/>
+                          <w:sz w:val="28"/>
+                          <w:szCs w:val="28"/>
+                        </w:rPr>
+                      </w:pPr>
+                      <w:r>
+                        <w:rPr>
+                          <w:rFonts w:asciiTheme="majorBidi" w:hAnsiTheme="majorBidi" w:cstheme="majorBidi"/>
+                          <w:sz w:val="28"/>
+                          <w:szCs w:val="28"/>
+                        </w:rPr>
+                        <w:tab/>
+                      </w:r>
+                      <w:r>
+                        <w:rPr>
+                          <w:rFonts w:asciiTheme="majorBidi" w:hAnsiTheme="majorBidi" w:cstheme="majorBidi"/>
+                          <w:sz w:val="28"/>
+                          <w:szCs w:val="28"/>
+                        </w:rPr>
+                        <w:tab/>
+                      </w:r>
+                      <w:proofErr w:type="spellStart"/>
+                      <w:r>
+                        <w:rPr>
+                          <w:rFonts w:asciiTheme="majorBidi" w:hAnsiTheme="majorBidi" w:cstheme="majorBidi"/>
+                          <w:b/>
+                          <w:bCs/>
+                          <w:sz w:val="28"/>
+                          <w:szCs w:val="28"/>
+                          <w:lang w:val="en-US"/>
+                        </w:rPr>
+                        <w:t>Choueb</w:t>
+                      </w:r>
+                      <w:proofErr w:type="spellEnd"/>
+                      <w:r>
+                        <w:rPr>
+                          <w:rFonts w:asciiTheme="majorBidi" w:hAnsiTheme="majorBidi" w:cstheme="majorBidi"/>
+                          <w:b/>
+                          <w:bCs/>
+                          <w:sz w:val="28"/>
+                          <w:szCs w:val="28"/>
+                          <w:lang w:val="en-US"/>
+                        </w:rPr>
+                        <w:t xml:space="preserve"> </w:t>
+                      </w:r>
+                      <w:proofErr w:type="spellStart"/>
+                      <w:r>
+                        <w:rPr>
+                          <w:rFonts w:asciiTheme="majorBidi" w:hAnsiTheme="majorBidi" w:cstheme="majorBidi"/>
+                          <w:b/>
+                          <w:bCs/>
+                          <w:sz w:val="28"/>
+                          <w:szCs w:val="28"/>
+                          <w:lang w:val="en-US"/>
+                        </w:rPr>
+                        <w:t>Karrieh</w:t>
+                      </w:r>
+                      <w:proofErr w:type="spellEnd"/>
+                      <w:r>
+                        <w:rPr>
+                          <w:rFonts w:asciiTheme="majorBidi" w:hAnsiTheme="majorBidi" w:cstheme="majorBidi"/>
+                          <w:b/>
+                          <w:bCs/>
+                          <w:sz w:val="28"/>
+                          <w:szCs w:val="28"/>
+                          <w:lang w:val="en-US"/>
+                        </w:rPr>
+                        <w:t xml:space="preserve"> Din</w:t>
+                      </w:r>
+                      <w:r>
+                        <w:rPr>
+                          <w:rFonts w:asciiTheme="majorBidi" w:hAnsiTheme="majorBidi" w:cstheme="majorBidi"/>
+                          <w:b/>
+                          <w:bCs/>
+                          <w:sz w:val="28"/>
+                          <w:szCs w:val="28"/>
+                          <w:lang w:val="en-US"/>
+                        </w:rPr>
+                        <w:t>i</w:t>
                       </w:r>
                     </w:p>
                     <w:p>
@@ -1628,7 +1843,6 @@
                           <w:bCs/>
                           <w:sz w:val="28"/>
                           <w:szCs w:val="28"/>
-                          <w:lang w:val="en-US"/>
                         </w:rPr>
                       </w:pPr>
                       <w:r>
@@ -1652,31 +1866,6 @@
                           <w:lang w:val="en-US"/>
                         </w:rPr>
                         <w:tab/>
-                        <w:t>Bilan Souleiman Isamel</w:t>
-                      </w:r>
-                    </w:p>
-                    <w:p>
-                      <w:pPr>
-                        <w:spacing w:after="0" w:line="360" w:lineRule="auto"/>
-                        <w:rPr>
-                          <w:rFonts w:asciiTheme="majorBidi" w:hAnsiTheme="majorBidi" w:cstheme="majorBidi"/>
-                          <w:b/>
-                          <w:bCs/>
-                          <w:sz w:val="28"/>
-                          <w:szCs w:val="28"/>
-                          <w:lang w:val="en-US"/>
-                        </w:rPr>
-                      </w:pPr>
-                      <w:r>
-                        <w:rPr>
-                          <w:rFonts w:asciiTheme="majorBidi" w:hAnsiTheme="majorBidi" w:cstheme="majorBidi"/>
-                          <w:b/>
-                          <w:bCs/>
-                          <w:sz w:val="28"/>
-                          <w:szCs w:val="28"/>
-                          <w:lang w:val="en-US"/>
-                        </w:rPr>
-                        <w:tab/>
                       </w:r>
                       <w:r>
                         <w:rPr>
@@ -1685,11 +1874,21 @@
                           <w:bCs/>
                           <w:sz w:val="28"/>
                           <w:szCs w:val="28"/>
-                          <w:lang w:val="en-US"/>
                         </w:rPr>
-                        <w:tab/>
-                        <w:t>Choueb Karrieh Dini</w:t>
+                        <w:t xml:space="preserve">Bilan Souleiman </w:t>
                       </w:r>
+                      <w:proofErr w:type="spellStart"/>
+                      <w:r>
+                        <w:rPr>
+                          <w:rFonts w:asciiTheme="majorBidi" w:hAnsiTheme="majorBidi" w:cstheme="majorBidi"/>
+                          <w:b/>
+                          <w:bCs/>
+                          <w:sz w:val="28"/>
+                          <w:szCs w:val="28"/>
+                        </w:rPr>
+                        <w:t>Isamel</w:t>
+                      </w:r>
+                      <w:proofErr w:type="spellEnd"/>
                     </w:p>
                     <w:p>
                       <w:pPr>
@@ -1698,7 +1897,6 @@
                           <w:rFonts w:asciiTheme="majorBidi" w:hAnsiTheme="majorBidi" w:cstheme="majorBidi"/>
                           <w:sz w:val="28"/>
                           <w:szCs w:val="28"/>
-                          <w:lang w:val="en-US"/>
                         </w:rPr>
                       </w:pPr>
                       <w:r>
@@ -1706,7 +1904,6 @@
                           <w:rFonts w:asciiTheme="majorBidi" w:hAnsiTheme="majorBidi" w:cstheme="majorBidi"/>
                           <w:sz w:val="28"/>
                           <w:szCs w:val="28"/>
-                          <w:lang w:val="en-US"/>
                         </w:rPr>
                         <w:tab/>
                       </w:r>
@@ -1715,7 +1912,6 @@
                           <w:rFonts w:asciiTheme="majorBidi" w:hAnsiTheme="majorBidi" w:cstheme="majorBidi"/>
                           <w:sz w:val="28"/>
                           <w:szCs w:val="28"/>
-                          <w:lang w:val="en-US"/>
                         </w:rPr>
                         <w:tab/>
                       </w:r>
@@ -1767,7 +1963,39 @@
                           <w:sz w:val="28"/>
                           <w:szCs w:val="28"/>
                         </w:rPr>
-                        <w:t xml:space="preserve">Mme Hamda </w:t>
+                        <w:t xml:space="preserve">Mme </w:t>
+                      </w:r>
+                      <w:proofErr w:type="spellStart"/>
+                      <w:r>
+                        <w:rPr>
+                          <w:rFonts w:asciiTheme="majorBidi" w:hAnsiTheme="majorBidi" w:cstheme="majorBidi"/>
+                          <w:b/>
+                          <w:bCs/>
+                          <w:sz w:val="28"/>
+                          <w:szCs w:val="28"/>
+                        </w:rPr>
+                        <w:t>Hamda</w:t>
+                      </w:r>
+                      <w:proofErr w:type="spellEnd"/>
+                      <w:r>
+                        <w:rPr>
+                          <w:rFonts w:asciiTheme="majorBidi" w:hAnsiTheme="majorBidi" w:cstheme="majorBidi"/>
+                          <w:b/>
+                          <w:bCs/>
+                          <w:sz w:val="28"/>
+                          <w:szCs w:val="28"/>
+                        </w:rPr>
+                        <w:t xml:space="preserve"> </w:t>
+                      </w:r>
+                      <w:r>
+                        <w:rPr>
+                          <w:rFonts w:asciiTheme="majorBidi" w:hAnsiTheme="majorBidi" w:cstheme="majorBidi"/>
+                          <w:b/>
+                          <w:bCs/>
+                          <w:sz w:val="28"/>
+                          <w:szCs w:val="28"/>
+                        </w:rPr>
+                        <w:t>Khalid</w:t>
                       </w:r>
                     </w:p>
                   </w:txbxContent>
@@ -1796,7 +2024,7 @@
         <mc:AlternateContent>
           <mc:Choice Requires="wpg">
             <w:drawing>
-              <wp:anchor distT="0" distB="0" distL="114300" distR="114300" simplePos="0" relativeHeight="251658239" behindDoc="0" locked="0" layoutInCell="1" allowOverlap="1" wp14:anchorId="325B015B" wp14:editId="43C8C402">
+              <wp:anchor distT="0" distB="0" distL="114300" distR="114300" simplePos="0" relativeHeight="251658239" behindDoc="0" locked="0" layoutInCell="1" allowOverlap="1" wp14:anchorId="325B015B" wp14:editId="25C94E45">
                 <wp:simplePos x="0" y="0"/>
                 <wp:positionH relativeFrom="column">
                   <wp:posOffset>-947420</wp:posOffset>
@@ -1805,7 +2033,7 @@
                   <wp:posOffset>186690</wp:posOffset>
                 </wp:positionV>
                 <wp:extent cx="7597775" cy="1983740"/>
-                <wp:effectExtent l="0" t="0" r="0" b="0"/>
+                <wp:effectExtent l="0" t="0" r="3175" b="0"/>
                 <wp:wrapNone/>
                 <wp:docPr id="8" name="Groupe 8"/>
                 <wp:cNvGraphicFramePr>
@@ -2244,24 +2472,42 @@
                               </a:path>
                             </a:pathLst>
                           </a:custGeom>
-                          <a:solidFill>
-                            <a:srgbClr val="D68249"/>
-                          </a:solidFill>
+                          <a:gradFill flip="none" rotWithShape="1">
+                            <a:gsLst>
+                              <a:gs pos="0">
+                                <a:schemeClr val="accent3">
+                                  <a:lumMod val="67000"/>
+                                </a:schemeClr>
+                              </a:gs>
+                              <a:gs pos="48000">
+                                <a:schemeClr val="accent3">
+                                  <a:lumMod val="97000"/>
+                                  <a:lumOff val="3000"/>
+                                </a:schemeClr>
+                              </a:gs>
+                              <a:gs pos="100000">
+                                <a:schemeClr val="accent3">
+                                  <a:lumMod val="60000"/>
+                                  <a:lumOff val="40000"/>
+                                </a:schemeClr>
+                              </a:gs>
+                            </a:gsLst>
+                            <a:lin ang="16200000" scaled="1"/>
+                            <a:tileRect/>
+                          </a:gradFill>
                           <a:ln>
                             <a:noFill/>
                           </a:ln>
                         </wps:spPr>
                         <wps:style>
-                          <a:lnRef idx="2">
-                            <a:schemeClr val="accent1">
-                              <a:shade val="50000"/>
-                            </a:schemeClr>
+                          <a:lnRef idx="0">
+                            <a:scrgbClr r="0" g="0" b="0"/>
                           </a:lnRef>
-                          <a:fillRef idx="1">
-                            <a:schemeClr val="accent1"/>
+                          <a:fillRef idx="0">
+                            <a:scrgbClr r="0" g="0" b="0"/>
                           </a:fillRef>
                           <a:effectRef idx="0">
-                            <a:schemeClr val="accent1"/>
+                            <a:scrgbClr r="0" g="0" b="0"/>
                           </a:effectRef>
                           <a:fontRef idx="minor">
                             <a:schemeClr val="lt1"/>
@@ -2285,13 +2531,13 @@
           </mc:Choice>
           <mc:Fallback>
             <w:pict>
-              <v:group w14:anchorId="2815426B" id="Groupe 8" o:spid="_x0000_s1026" style="position:absolute;margin-left:-74.6pt;margin-top:14.7pt;width:598.25pt;height:156.2pt;z-index:251658239;mso-width-relative:margin;mso-height-relative:margin" coordsize="75598,31989" o:gfxdata="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">
+              <v:group w14:anchorId="3FF88ED8" id="Groupe 8" o:spid="_x0000_s1026" style="position:absolute;margin-left:-74.6pt;margin-top:14.7pt;width:598.25pt;height:156.2pt;z-index:251658239;mso-width-relative:margin;mso-height-relative:margin" coordsize="75598,31989" o:gfxdata="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">
                 <v:shape id="Rectangle 26" o:spid="_x0000_s1027" style="position:absolute;top:12492;width:75598;height:19343;visibility:visible;mso-wrap-style:square;v-text-anchor:middle" coordsize="7559883,1934355" o:gfxdata="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" path="m,701227c587829,573090,933145,739067,1225154,878039v586791,266069,1269349,887391,2332919,822448c5264988,1508883,6226881,333087,7559883,r-2805,1934355l,1934355,,701227xe" fillcolor="#413c43" stroked="f" strokeweight="1pt">
                   <v:stroke joinstyle="miter"/>
                   <v:path arrowok="t" o:connecttype="custom" o:connectlocs="0,701227;1225154,878039;3558073,1700487;7559883,0;7557078,1934355;0,1934355;0,701227" o:connectangles="0,0,0,0,0,0,0"/>
                 </v:shape>
-                <v:shape id="Freeform: Shape 59" o:spid="_x0000_s1028" style="position:absolute;width:75596;height:31989;visibility:visible;mso-wrap-style:square;v-text-anchor:middle" coordsize="7559675,3198928" o:gfxdata="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" path="m7559675,r,3198928l,3198928,,1805159r243023,208917c972953,2592189,1939191,3018587,3058012,3028112,5232694,2995612,7035392,1645375,7545642,48762l7559675,xe" fillcolor="#d68249" stroked="f" strokeweight="1pt">
-                  <v:stroke joinstyle="miter"/>
+                <v:shape id="Freeform: Shape 59" o:spid="_x0000_s1028" style="position:absolute;width:75596;height:31989;visibility:visible;mso-wrap-style:square;v-text-anchor:middle" coordsize="7559675,3198928" o:gfxdata="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" path="m7559675,r,3198928l,3198928,,1805159r243023,208917c972953,2592189,1939191,3018587,3058012,3028112,5232694,2995612,7035392,1645375,7545642,48762l7559675,xe" fillcolor="#6e6e6e [2150]" stroked="f">
+                  <v:fill color2="#c9c9c9 [1942]" rotate="t" angle="180" colors="0 #6f6f6f;31457f #a8a8a8;1 #c9c9c9" focus="100%" type="gradient"/>
                   <v:path arrowok="t" o:connecttype="custom" o:connectlocs="7559675,0;7559675,3198928;0,3198928;0,1805159;243023,2014076;3058012,3028112;7545642,48762" o:connectangles="0,0,0,0,0,0,0"/>
                 </v:shape>
               </v:group>
@@ -2308,15 +2554,2541 @@
     <w:p/>
     <w:p>
       <w:pPr>
+        <w:pStyle w:val="Titre1"/>
+        <w:rPr>
+          <w:rStyle w:val="Accentuationintense"/>
+          <w:b/>
+          <w:color w:val="7030A0"/>
+          <w:sz w:val="44"/>
+          <w:u w:val="single"/>
+        </w:rPr>
+      </w:pPr>
+      <w:r>
+        <w:rPr>
+          <w:rFonts w:eastAsia="Arial"/>
+          <w:b/>
+          <w:color w:val="996633"/>
+          <w:sz w:val="96"/>
+        </w:rPr>
+        <w:lastRenderedPageBreak/>
+        <w:t xml:space="preserve">           </w:t>
+      </w:r>
+      <w:bookmarkStart w:id="0" w:name="_Toc215663356"/>
+      <w:r>
+        <w:rPr>
+          <w:rStyle w:val="Accentuationintense"/>
+          <w:b/>
+          <w:color w:val="996633"/>
+          <w:sz w:val="52"/>
+          <w:u w:val="single"/>
+        </w:rPr>
+        <w:t>Sommaire </w:t>
+      </w:r>
+      <w:r>
+        <w:rPr>
+          <w:rStyle w:val="Accentuationintense"/>
+          <w:b/>
+          <w:color w:val="7030A0"/>
+          <w:sz w:val="52"/>
+          <w:u w:val="single"/>
+        </w:rPr>
+        <w:t>:</w:t>
+      </w:r>
+      <w:bookmarkEnd w:id="0"/>
+    </w:p>
+    <w:sdt>
+      <w:sdtPr>
+        <w:rPr>
+          <w:rFonts w:asciiTheme="minorHAnsi" w:eastAsiaTheme="minorHAnsi" w:hAnsiTheme="minorHAnsi" w:cstheme="minorBidi"/>
+          <w:color w:val="auto"/>
+          <w:sz w:val="22"/>
+          <w:szCs w:val="22"/>
+          <w:lang w:val="fr-FR"/>
+        </w:rPr>
+        <w:id w:val="-2093617075"/>
+        <w:docPartObj>
+          <w:docPartGallery w:val="Table of Contents"/>
+          <w:docPartUnique/>
+        </w:docPartObj>
+      </w:sdtPr>
+      <w:sdtEndPr>
+        <w:rPr>
+          <w:b/>
+          <w:bCs/>
+        </w:rPr>
+      </w:sdtEndPr>
+      <w:sdtContent>
+        <w:p>
+          <w:pPr>
+            <w:pStyle w:val="En-ttedetabledesmatires"/>
+          </w:pPr>
+        </w:p>
+        <w:p>
+          <w:pPr>
+            <w:pStyle w:val="TM1"/>
+            <w:rPr>
+              <w:rFonts w:asciiTheme="minorHAnsi" w:eastAsiaTheme="minorEastAsia" w:hAnsiTheme="minorHAnsi" w:cstheme="minorBidi"/>
+              <w:b w:val="0"/>
+              <w:bCs w:val="0"/>
+              <w:i w:val="0"/>
+              <w:iCs w:val="0"/>
+              <w:sz w:val="22"/>
+              <w:szCs w:val="22"/>
+              <w:lang w:val="fr-FR" w:eastAsia="fr-FR"/>
+            </w:rPr>
+          </w:pPr>
+          <w:r>
+            <w:fldChar w:fldCharType="begin"/>
+          </w:r>
+          <w:r>
+            <w:instrText xml:space="preserve"> TOC \o "1-3" \h \z \u </w:instrText>
+          </w:r>
+          <w:r>
+            <w:fldChar w:fldCharType="separate"/>
+          </w:r>
+          <w:hyperlink w:anchor="_Toc215663356" w:history="1">
+            <w:r>
+              <w:rPr>
+                <w:rStyle w:val="Lienhypertexte"/>
+              </w:rPr>
+              <w:t>Sommaire :</w:t>
+            </w:r>
+            <w:r>
+              <w:rPr>
+                <w:webHidden/>
+              </w:rPr>
+              <w:tab/>
+            </w:r>
+            <w:r>
+              <w:rPr>
+                <w:webHidden/>
+              </w:rPr>
+              <w:fldChar w:fldCharType="begin"/>
+            </w:r>
+            <w:r>
+              <w:rPr>
+                <w:webHidden/>
+              </w:rPr>
+              <w:instrText xml:space="preserve"> PAGEREF _Toc215663356 \h </w:instrText>
+            </w:r>
+            <w:r>
+              <w:rPr>
+                <w:webHidden/>
+              </w:rPr>
+            </w:r>
+            <w:r>
+              <w:rPr>
+                <w:webHidden/>
+              </w:rPr>
+              <w:fldChar w:fldCharType="separate"/>
+            </w:r>
+            <w:r>
+              <w:rPr>
+                <w:webHidden/>
+              </w:rPr>
+              <w:t>2</w:t>
+            </w:r>
+            <w:r>
+              <w:rPr>
+                <w:webHidden/>
+              </w:rPr>
+              <w:fldChar w:fldCharType="end"/>
+            </w:r>
+          </w:hyperlink>
+        </w:p>
+        <w:p>
+          <w:pPr>
+            <w:pStyle w:val="TM1"/>
+            <w:tabs>
+              <w:tab w:val="left" w:pos="440"/>
+            </w:tabs>
+            <w:rPr>
+              <w:rFonts w:asciiTheme="minorHAnsi" w:eastAsiaTheme="minorEastAsia" w:hAnsiTheme="minorHAnsi" w:cstheme="minorBidi"/>
+              <w:b w:val="0"/>
+              <w:bCs w:val="0"/>
+              <w:i w:val="0"/>
+              <w:iCs w:val="0"/>
+              <w:sz w:val="22"/>
+              <w:szCs w:val="22"/>
+              <w:lang w:val="fr-FR" w:eastAsia="fr-FR"/>
+            </w:rPr>
+          </w:pPr>
+          <w:hyperlink w:anchor="_Toc215663357" w:history="1">
+            <w:r>
+              <w:rPr>
+                <w:rStyle w:val="Lienhypertexte"/>
+              </w:rPr>
+              <w:t>I.</w:t>
+            </w:r>
+            <w:r>
+              <w:rPr>
+                <w:rFonts w:asciiTheme="minorHAnsi" w:eastAsiaTheme="minorEastAsia" w:hAnsiTheme="minorHAnsi" w:cstheme="minorBidi"/>
+                <w:b w:val="0"/>
+                <w:bCs w:val="0"/>
+                <w:i w:val="0"/>
+                <w:iCs w:val="0"/>
+                <w:sz w:val="22"/>
+                <w:szCs w:val="22"/>
+                <w:lang w:val="fr-FR" w:eastAsia="fr-FR"/>
+              </w:rPr>
+              <w:tab/>
+            </w:r>
+            <w:r>
+              <w:rPr>
+                <w:rStyle w:val="Lienhypertexte"/>
+              </w:rPr>
+              <w:t>Introduction</w:t>
+            </w:r>
+            <w:r>
+              <w:rPr>
+                <w:webHidden/>
+              </w:rPr>
+              <w:tab/>
+            </w:r>
+            <w:r>
+              <w:rPr>
+                <w:webHidden/>
+              </w:rPr>
+              <w:fldChar w:fldCharType="begin"/>
+            </w:r>
+            <w:r>
+              <w:rPr>
+                <w:webHidden/>
+              </w:rPr>
+              <w:instrText xml:space="preserve"> PAGEREF _Toc215663357 \h </w:instrText>
+            </w:r>
+            <w:r>
+              <w:rPr>
+                <w:webHidden/>
+              </w:rPr>
+            </w:r>
+            <w:r>
+              <w:rPr>
+                <w:webHidden/>
+              </w:rPr>
+              <w:fldChar w:fldCharType="separate"/>
+            </w:r>
+            <w:r>
+              <w:rPr>
+                <w:webHidden/>
+              </w:rPr>
+              <w:t>3</w:t>
+            </w:r>
+            <w:r>
+              <w:rPr>
+                <w:webHidden/>
+              </w:rPr>
+              <w:fldChar w:fldCharType="end"/>
+            </w:r>
+          </w:hyperlink>
+        </w:p>
+        <w:p>
+          <w:pPr>
+            <w:pStyle w:val="TM1"/>
+            <w:tabs>
+              <w:tab w:val="left" w:pos="660"/>
+            </w:tabs>
+            <w:rPr>
+              <w:rFonts w:asciiTheme="minorHAnsi" w:eastAsiaTheme="minorEastAsia" w:hAnsiTheme="minorHAnsi" w:cstheme="minorBidi"/>
+              <w:b w:val="0"/>
+              <w:bCs w:val="0"/>
+              <w:i w:val="0"/>
+              <w:iCs w:val="0"/>
+              <w:sz w:val="22"/>
+              <w:szCs w:val="22"/>
+              <w:lang w:val="fr-FR" w:eastAsia="fr-FR"/>
+            </w:rPr>
+          </w:pPr>
+          <w:hyperlink w:anchor="_Toc215663358" w:history="1">
+            <w:r>
+              <w:rPr>
+                <w:rStyle w:val="Lienhypertexte"/>
+              </w:rPr>
+              <w:t>II.</w:t>
+            </w:r>
+            <w:r>
+              <w:rPr>
+                <w:rFonts w:asciiTheme="minorHAnsi" w:eastAsiaTheme="minorEastAsia" w:hAnsiTheme="minorHAnsi" w:cstheme="minorBidi"/>
+                <w:b w:val="0"/>
+                <w:bCs w:val="0"/>
+                <w:i w:val="0"/>
+                <w:iCs w:val="0"/>
+                <w:sz w:val="22"/>
+                <w:szCs w:val="22"/>
+                <w:lang w:val="fr-FR" w:eastAsia="fr-FR"/>
+              </w:rPr>
+              <w:tab/>
+            </w:r>
+            <w:r>
+              <w:rPr>
+                <w:rStyle w:val="Lienhypertexte"/>
+              </w:rPr>
+              <w:t>La charte de projet</w:t>
+            </w:r>
+            <w:r>
+              <w:rPr>
+                <w:webHidden/>
+              </w:rPr>
+              <w:tab/>
+            </w:r>
+            <w:r>
+              <w:rPr>
+                <w:webHidden/>
+              </w:rPr>
+              <w:fldChar w:fldCharType="begin"/>
+            </w:r>
+            <w:r>
+              <w:rPr>
+                <w:webHidden/>
+              </w:rPr>
+              <w:instrText xml:space="preserve"> PAGEREF _Toc215663358 \h </w:instrText>
+            </w:r>
+            <w:r>
+              <w:rPr>
+                <w:webHidden/>
+              </w:rPr>
+            </w:r>
+            <w:r>
+              <w:rPr>
+                <w:webHidden/>
+              </w:rPr>
+              <w:fldChar w:fldCharType="separate"/>
+            </w:r>
+            <w:r>
+              <w:rPr>
+                <w:webHidden/>
+              </w:rPr>
+              <w:t>4</w:t>
+            </w:r>
+            <w:r>
+              <w:rPr>
+                <w:webHidden/>
+              </w:rPr>
+              <w:fldChar w:fldCharType="end"/>
+            </w:r>
+          </w:hyperlink>
+        </w:p>
+        <w:p>
+          <w:pPr>
+            <w:pStyle w:val="TM2"/>
+            <w:tabs>
+              <w:tab w:val="right" w:leader="dot" w:pos="9488"/>
+            </w:tabs>
+            <w:rPr>
+              <w:rFonts w:eastAsiaTheme="minorEastAsia"/>
+              <w:noProof/>
+              <w:lang w:eastAsia="fr-FR"/>
+            </w:rPr>
+          </w:pPr>
+          <w:hyperlink w:anchor="_Toc215663359" w:history="1">
+            <w:r>
+              <w:rPr>
+                <w:rStyle w:val="Lienhypertexte"/>
+                <w:noProof/>
+              </w:rPr>
+              <w:t>1. Contexte</w:t>
+            </w:r>
+            <w:r>
+              <w:rPr>
+                <w:noProof/>
+                <w:webHidden/>
+              </w:rPr>
+              <w:tab/>
+            </w:r>
+            <w:r>
+              <w:rPr>
+                <w:noProof/>
+                <w:webHidden/>
+              </w:rPr>
+              <w:fldChar w:fldCharType="begin"/>
+            </w:r>
+            <w:r>
+              <w:rPr>
+                <w:noProof/>
+                <w:webHidden/>
+              </w:rPr>
+              <w:instrText xml:space="preserve"> PAGEREF _Toc215663359 \h </w:instrText>
+            </w:r>
+            <w:r>
+              <w:rPr>
+                <w:noProof/>
+                <w:webHidden/>
+              </w:rPr>
+            </w:r>
+            <w:r>
+              <w:rPr>
+                <w:noProof/>
+                <w:webHidden/>
+              </w:rPr>
+              <w:fldChar w:fldCharType="separate"/>
+            </w:r>
+            <w:r>
+              <w:rPr>
+                <w:noProof/>
+                <w:webHidden/>
+              </w:rPr>
+              <w:t>4</w:t>
+            </w:r>
+            <w:r>
+              <w:rPr>
+                <w:noProof/>
+                <w:webHidden/>
+              </w:rPr>
+              <w:fldChar w:fldCharType="end"/>
+            </w:r>
+          </w:hyperlink>
+        </w:p>
+        <w:p>
+          <w:pPr>
+            <w:pStyle w:val="TM2"/>
+            <w:tabs>
+              <w:tab w:val="right" w:leader="dot" w:pos="9488"/>
+            </w:tabs>
+            <w:rPr>
+              <w:rFonts w:eastAsiaTheme="minorEastAsia"/>
+              <w:noProof/>
+              <w:lang w:eastAsia="fr-FR"/>
+            </w:rPr>
+          </w:pPr>
+          <w:hyperlink w:anchor="_Toc215663360" w:history="1">
+            <w:r>
+              <w:rPr>
+                <w:rStyle w:val="Lienhypertexte"/>
+                <w:bCs/>
+                <w:noProof/>
+              </w:rPr>
+              <w:t>2. Objectif du projet</w:t>
+            </w:r>
+            <w:r>
+              <w:rPr>
+                <w:noProof/>
+                <w:webHidden/>
+              </w:rPr>
+              <w:tab/>
+            </w:r>
+            <w:r>
+              <w:rPr>
+                <w:noProof/>
+                <w:webHidden/>
+              </w:rPr>
+              <w:fldChar w:fldCharType="begin"/>
+            </w:r>
+            <w:r>
+              <w:rPr>
+                <w:noProof/>
+                <w:webHidden/>
+              </w:rPr>
+              <w:instrText xml:space="preserve"> PAGEREF _Toc215663360 \h </w:instrText>
+            </w:r>
+            <w:r>
+              <w:rPr>
+                <w:noProof/>
+                <w:webHidden/>
+              </w:rPr>
+            </w:r>
+            <w:r>
+              <w:rPr>
+                <w:noProof/>
+                <w:webHidden/>
+              </w:rPr>
+              <w:fldChar w:fldCharType="separate"/>
+            </w:r>
+            <w:r>
+              <w:rPr>
+                <w:noProof/>
+                <w:webHidden/>
+              </w:rPr>
+              <w:t>4</w:t>
+            </w:r>
+            <w:r>
+              <w:rPr>
+                <w:noProof/>
+                <w:webHidden/>
+              </w:rPr>
+              <w:fldChar w:fldCharType="end"/>
+            </w:r>
+          </w:hyperlink>
+        </w:p>
+        <w:p>
+          <w:pPr>
+            <w:pStyle w:val="TM2"/>
+            <w:tabs>
+              <w:tab w:val="right" w:leader="dot" w:pos="9488"/>
+            </w:tabs>
+            <w:rPr>
+              <w:rFonts w:eastAsiaTheme="minorEastAsia"/>
+              <w:noProof/>
+              <w:lang w:eastAsia="fr-FR"/>
+            </w:rPr>
+          </w:pPr>
+          <w:hyperlink w:anchor="_Toc215663361" w:history="1">
+            <w:r>
+              <w:rPr>
+                <w:rStyle w:val="Lienhypertexte"/>
+                <w:noProof/>
+              </w:rPr>
+              <w:t>3. Périmètre du projet</w:t>
+            </w:r>
+            <w:r>
+              <w:rPr>
+                <w:noProof/>
+                <w:webHidden/>
+              </w:rPr>
+              <w:tab/>
+            </w:r>
+            <w:r>
+              <w:rPr>
+                <w:noProof/>
+                <w:webHidden/>
+              </w:rPr>
+              <w:fldChar w:fldCharType="begin"/>
+            </w:r>
+            <w:r>
+              <w:rPr>
+                <w:noProof/>
+                <w:webHidden/>
+              </w:rPr>
+              <w:instrText xml:space="preserve"> PAGEREF _Toc215663361 \h </w:instrText>
+            </w:r>
+            <w:r>
+              <w:rPr>
+                <w:noProof/>
+                <w:webHidden/>
+              </w:rPr>
+            </w:r>
+            <w:r>
+              <w:rPr>
+                <w:noProof/>
+                <w:webHidden/>
+              </w:rPr>
+              <w:fldChar w:fldCharType="separate"/>
+            </w:r>
+            <w:r>
+              <w:rPr>
+                <w:noProof/>
+                <w:webHidden/>
+              </w:rPr>
+              <w:t>4</w:t>
+            </w:r>
+            <w:r>
+              <w:rPr>
+                <w:noProof/>
+                <w:webHidden/>
+              </w:rPr>
+              <w:fldChar w:fldCharType="end"/>
+            </w:r>
+          </w:hyperlink>
+        </w:p>
+        <w:p>
+          <w:pPr>
+            <w:pStyle w:val="TM2"/>
+            <w:tabs>
+              <w:tab w:val="right" w:leader="dot" w:pos="9488"/>
+            </w:tabs>
+            <w:rPr>
+              <w:rFonts w:eastAsiaTheme="minorEastAsia"/>
+              <w:noProof/>
+              <w:lang w:eastAsia="fr-FR"/>
+            </w:rPr>
+          </w:pPr>
+          <w:hyperlink w:anchor="_Toc215663362" w:history="1">
+            <w:r>
+              <w:rPr>
+                <w:rStyle w:val="Lienhypertexte"/>
+                <w:noProof/>
+              </w:rPr>
+              <w:t>4. partie prenante :</w:t>
+            </w:r>
+            <w:r>
+              <w:rPr>
+                <w:noProof/>
+                <w:webHidden/>
+              </w:rPr>
+              <w:tab/>
+            </w:r>
+            <w:r>
+              <w:rPr>
+                <w:noProof/>
+                <w:webHidden/>
+              </w:rPr>
+              <w:fldChar w:fldCharType="begin"/>
+            </w:r>
+            <w:r>
+              <w:rPr>
+                <w:noProof/>
+                <w:webHidden/>
+              </w:rPr>
+              <w:instrText xml:space="preserve"> PAGEREF _Toc215663362 \h </w:instrText>
+            </w:r>
+            <w:r>
+              <w:rPr>
+                <w:noProof/>
+                <w:webHidden/>
+              </w:rPr>
+            </w:r>
+            <w:r>
+              <w:rPr>
+                <w:noProof/>
+                <w:webHidden/>
+              </w:rPr>
+              <w:fldChar w:fldCharType="separate"/>
+            </w:r>
+            <w:r>
+              <w:rPr>
+                <w:noProof/>
+                <w:webHidden/>
+              </w:rPr>
+              <w:t>5</w:t>
+            </w:r>
+            <w:r>
+              <w:rPr>
+                <w:noProof/>
+                <w:webHidden/>
+              </w:rPr>
+              <w:fldChar w:fldCharType="end"/>
+            </w:r>
+          </w:hyperlink>
+        </w:p>
+        <w:p>
+          <w:pPr>
+            <w:pStyle w:val="TM2"/>
+            <w:tabs>
+              <w:tab w:val="right" w:leader="dot" w:pos="9488"/>
+            </w:tabs>
+            <w:rPr>
+              <w:rFonts w:eastAsiaTheme="minorEastAsia"/>
+              <w:noProof/>
+              <w:lang w:eastAsia="fr-FR"/>
+            </w:rPr>
+          </w:pPr>
+          <w:hyperlink w:anchor="_Toc215663363" w:history="1">
+            <w:r>
+              <w:rPr>
+                <w:rStyle w:val="Lienhypertexte"/>
+                <w:noProof/>
+              </w:rPr>
+              <w:t>5. Répartition des rôles :</w:t>
+            </w:r>
+            <w:r>
+              <w:rPr>
+                <w:noProof/>
+                <w:webHidden/>
+              </w:rPr>
+              <w:tab/>
+            </w:r>
+            <w:r>
+              <w:rPr>
+                <w:noProof/>
+                <w:webHidden/>
+              </w:rPr>
+              <w:fldChar w:fldCharType="begin"/>
+            </w:r>
+            <w:r>
+              <w:rPr>
+                <w:noProof/>
+                <w:webHidden/>
+              </w:rPr>
+              <w:instrText xml:space="preserve"> PAGEREF _Toc215663363 \h </w:instrText>
+            </w:r>
+            <w:r>
+              <w:rPr>
+                <w:noProof/>
+                <w:webHidden/>
+              </w:rPr>
+            </w:r>
+            <w:r>
+              <w:rPr>
+                <w:noProof/>
+                <w:webHidden/>
+              </w:rPr>
+              <w:fldChar w:fldCharType="separate"/>
+            </w:r>
+            <w:r>
+              <w:rPr>
+                <w:noProof/>
+                <w:webHidden/>
+              </w:rPr>
+              <w:t>5</w:t>
+            </w:r>
+            <w:r>
+              <w:rPr>
+                <w:noProof/>
+                <w:webHidden/>
+              </w:rPr>
+              <w:fldChar w:fldCharType="end"/>
+            </w:r>
+          </w:hyperlink>
+        </w:p>
+        <w:p>
+          <w:pPr>
+            <w:pStyle w:val="TM2"/>
+            <w:tabs>
+              <w:tab w:val="right" w:leader="dot" w:pos="9488"/>
+            </w:tabs>
+            <w:rPr>
+              <w:rFonts w:eastAsiaTheme="minorEastAsia"/>
+              <w:noProof/>
+              <w:lang w:eastAsia="fr-FR"/>
+            </w:rPr>
+          </w:pPr>
+          <w:hyperlink w:anchor="_Toc215663364" w:history="1">
+            <w:r>
+              <w:rPr>
+                <w:rStyle w:val="Lienhypertexte"/>
+                <w:noProof/>
+              </w:rPr>
+              <w:t>6. Livrables attendus</w:t>
+            </w:r>
+            <w:r>
+              <w:rPr>
+                <w:noProof/>
+                <w:webHidden/>
+              </w:rPr>
+              <w:tab/>
+            </w:r>
+            <w:r>
+              <w:rPr>
+                <w:noProof/>
+                <w:webHidden/>
+              </w:rPr>
+              <w:fldChar w:fldCharType="begin"/>
+            </w:r>
+            <w:r>
+              <w:rPr>
+                <w:noProof/>
+                <w:webHidden/>
+              </w:rPr>
+              <w:instrText xml:space="preserve"> PAGEREF _Toc215663364 \h </w:instrText>
+            </w:r>
+            <w:r>
+              <w:rPr>
+                <w:noProof/>
+                <w:webHidden/>
+              </w:rPr>
+            </w:r>
+            <w:r>
+              <w:rPr>
+                <w:noProof/>
+                <w:webHidden/>
+              </w:rPr>
+              <w:fldChar w:fldCharType="separate"/>
+            </w:r>
+            <w:r>
+              <w:rPr>
+                <w:noProof/>
+                <w:webHidden/>
+              </w:rPr>
+              <w:t>6</w:t>
+            </w:r>
+            <w:r>
+              <w:rPr>
+                <w:noProof/>
+                <w:webHidden/>
+              </w:rPr>
+              <w:fldChar w:fldCharType="end"/>
+            </w:r>
+          </w:hyperlink>
+        </w:p>
+        <w:p>
+          <w:pPr>
+            <w:pStyle w:val="TM2"/>
+            <w:tabs>
+              <w:tab w:val="right" w:leader="dot" w:pos="9488"/>
+            </w:tabs>
+            <w:rPr>
+              <w:rFonts w:eastAsiaTheme="minorEastAsia"/>
+              <w:noProof/>
+              <w:lang w:eastAsia="fr-FR"/>
+            </w:rPr>
+          </w:pPr>
+          <w:hyperlink w:anchor="_Toc215663365" w:history="1">
+            <w:r>
+              <w:rPr>
+                <w:rStyle w:val="Lienhypertexte"/>
+                <w:noProof/>
+              </w:rPr>
+              <w:t>7. Contraintes et ressources nécessaires</w:t>
+            </w:r>
+            <w:r>
+              <w:rPr>
+                <w:noProof/>
+                <w:webHidden/>
+              </w:rPr>
+              <w:tab/>
+            </w:r>
+            <w:r>
+              <w:rPr>
+                <w:noProof/>
+                <w:webHidden/>
+              </w:rPr>
+              <w:fldChar w:fldCharType="begin"/>
+            </w:r>
+            <w:r>
+              <w:rPr>
+                <w:noProof/>
+                <w:webHidden/>
+              </w:rPr>
+              <w:instrText xml:space="preserve"> PAGEREF _Toc215663365 \h </w:instrText>
+            </w:r>
+            <w:r>
+              <w:rPr>
+                <w:noProof/>
+                <w:webHidden/>
+              </w:rPr>
+            </w:r>
+            <w:r>
+              <w:rPr>
+                <w:noProof/>
+                <w:webHidden/>
+              </w:rPr>
+              <w:fldChar w:fldCharType="separate"/>
+            </w:r>
+            <w:r>
+              <w:rPr>
+                <w:noProof/>
+                <w:webHidden/>
+              </w:rPr>
+              <w:t>6</w:t>
+            </w:r>
+            <w:r>
+              <w:rPr>
+                <w:noProof/>
+                <w:webHidden/>
+              </w:rPr>
+              <w:fldChar w:fldCharType="end"/>
+            </w:r>
+          </w:hyperlink>
+        </w:p>
+        <w:p>
+          <w:pPr>
+            <w:pStyle w:val="TM3"/>
+            <w:tabs>
+              <w:tab w:val="right" w:leader="dot" w:pos="9488"/>
+            </w:tabs>
+            <w:rPr>
+              <w:rFonts w:eastAsiaTheme="minorEastAsia"/>
+              <w:noProof/>
+              <w:lang w:eastAsia="fr-FR"/>
+            </w:rPr>
+          </w:pPr>
+          <w:hyperlink w:anchor="_Toc215663366" w:history="1">
+            <w:r>
+              <w:rPr>
+                <w:rStyle w:val="Lienhypertexte"/>
+                <w:rFonts w:ascii="Times New Roman" w:eastAsia="Times New Roman" w:hAnsi="Times New Roman" w:cs="Times New Roman"/>
+                <w:b/>
+                <w:bCs/>
+                <w:noProof/>
+              </w:rPr>
+              <w:t>Contraintes</w:t>
+            </w:r>
+            <w:r>
+              <w:rPr>
+                <w:noProof/>
+                <w:webHidden/>
+              </w:rPr>
+              <w:tab/>
+            </w:r>
+            <w:r>
+              <w:rPr>
+                <w:noProof/>
+                <w:webHidden/>
+              </w:rPr>
+              <w:fldChar w:fldCharType="begin"/>
+            </w:r>
+            <w:r>
+              <w:rPr>
+                <w:noProof/>
+                <w:webHidden/>
+              </w:rPr>
+              <w:instrText xml:space="preserve"> PAGEREF _Toc215663366 \h </w:instrText>
+            </w:r>
+            <w:r>
+              <w:rPr>
+                <w:noProof/>
+                <w:webHidden/>
+              </w:rPr>
+            </w:r>
+            <w:r>
+              <w:rPr>
+                <w:noProof/>
+                <w:webHidden/>
+              </w:rPr>
+              <w:fldChar w:fldCharType="separate"/>
+            </w:r>
+            <w:r>
+              <w:rPr>
+                <w:noProof/>
+                <w:webHidden/>
+              </w:rPr>
+              <w:t>6</w:t>
+            </w:r>
+            <w:r>
+              <w:rPr>
+                <w:noProof/>
+                <w:webHidden/>
+              </w:rPr>
+              <w:fldChar w:fldCharType="end"/>
+            </w:r>
+          </w:hyperlink>
+        </w:p>
+        <w:p>
+          <w:pPr>
+            <w:pStyle w:val="TM3"/>
+            <w:tabs>
+              <w:tab w:val="right" w:leader="dot" w:pos="9488"/>
+            </w:tabs>
+            <w:rPr>
+              <w:rFonts w:eastAsiaTheme="minorEastAsia"/>
+              <w:noProof/>
+              <w:lang w:eastAsia="fr-FR"/>
+            </w:rPr>
+          </w:pPr>
+          <w:hyperlink w:anchor="_Toc215663367" w:history="1">
+            <w:r>
+              <w:rPr>
+                <w:rStyle w:val="Lienhypertexte"/>
+                <w:rFonts w:ascii="Times New Roman" w:eastAsia="Times New Roman" w:hAnsi="Times New Roman" w:cs="Times New Roman"/>
+                <w:b/>
+                <w:bCs/>
+                <w:noProof/>
+              </w:rPr>
+              <w:t>Ressources nécessaires</w:t>
+            </w:r>
+            <w:r>
+              <w:rPr>
+                <w:noProof/>
+                <w:webHidden/>
+              </w:rPr>
+              <w:tab/>
+            </w:r>
+            <w:r>
+              <w:rPr>
+                <w:noProof/>
+                <w:webHidden/>
+              </w:rPr>
+              <w:fldChar w:fldCharType="begin"/>
+            </w:r>
+            <w:r>
+              <w:rPr>
+                <w:noProof/>
+                <w:webHidden/>
+              </w:rPr>
+              <w:instrText xml:space="preserve"> PAGEREF _Toc215663367 \h </w:instrText>
+            </w:r>
+            <w:r>
+              <w:rPr>
+                <w:noProof/>
+                <w:webHidden/>
+              </w:rPr>
+            </w:r>
+            <w:r>
+              <w:rPr>
+                <w:noProof/>
+                <w:webHidden/>
+              </w:rPr>
+              <w:fldChar w:fldCharType="separate"/>
+            </w:r>
+            <w:r>
+              <w:rPr>
+                <w:noProof/>
+                <w:webHidden/>
+              </w:rPr>
+              <w:t>6</w:t>
+            </w:r>
+            <w:r>
+              <w:rPr>
+                <w:noProof/>
+                <w:webHidden/>
+              </w:rPr>
+              <w:fldChar w:fldCharType="end"/>
+            </w:r>
+          </w:hyperlink>
+        </w:p>
+        <w:p>
+          <w:pPr>
+            <w:pStyle w:val="TM1"/>
+            <w:tabs>
+              <w:tab w:val="left" w:pos="880"/>
+            </w:tabs>
+            <w:rPr>
+              <w:rFonts w:asciiTheme="minorHAnsi" w:eastAsiaTheme="minorEastAsia" w:hAnsiTheme="minorHAnsi" w:cstheme="minorBidi"/>
+              <w:b w:val="0"/>
+              <w:bCs w:val="0"/>
+              <w:i w:val="0"/>
+              <w:iCs w:val="0"/>
+              <w:sz w:val="22"/>
+              <w:szCs w:val="22"/>
+              <w:lang w:val="fr-FR" w:eastAsia="fr-FR"/>
+            </w:rPr>
+          </w:pPr>
+          <w:hyperlink w:anchor="_Toc215663368" w:history="1">
+            <w:r>
+              <w:rPr>
+                <w:rStyle w:val="Lienhypertexte"/>
+              </w:rPr>
+              <w:t>III.</w:t>
+            </w:r>
+            <w:r>
+              <w:rPr>
+                <w:rFonts w:asciiTheme="minorHAnsi" w:eastAsiaTheme="minorEastAsia" w:hAnsiTheme="minorHAnsi" w:cstheme="minorBidi"/>
+                <w:b w:val="0"/>
+                <w:bCs w:val="0"/>
+                <w:i w:val="0"/>
+                <w:iCs w:val="0"/>
+                <w:sz w:val="22"/>
+                <w:szCs w:val="22"/>
+                <w:lang w:val="fr-FR" w:eastAsia="fr-FR"/>
+              </w:rPr>
+              <w:tab/>
+            </w:r>
+            <w:r>
+              <w:rPr>
+                <w:rStyle w:val="Lienhypertexte"/>
+              </w:rPr>
+              <w:t>Etude Préalable</w:t>
+            </w:r>
+            <w:r>
+              <w:rPr>
+                <w:webHidden/>
+              </w:rPr>
+              <w:tab/>
+            </w:r>
+            <w:r>
+              <w:rPr>
+                <w:webHidden/>
+              </w:rPr>
+              <w:fldChar w:fldCharType="begin"/>
+            </w:r>
+            <w:r>
+              <w:rPr>
+                <w:webHidden/>
+              </w:rPr>
+              <w:instrText xml:space="preserve"> PAGEREF _Toc215663368 \h </w:instrText>
+            </w:r>
+            <w:r>
+              <w:rPr>
+                <w:webHidden/>
+              </w:rPr>
+            </w:r>
+            <w:r>
+              <w:rPr>
+                <w:webHidden/>
+              </w:rPr>
+              <w:fldChar w:fldCharType="separate"/>
+            </w:r>
+            <w:r>
+              <w:rPr>
+                <w:webHidden/>
+              </w:rPr>
+              <w:t>7</w:t>
+            </w:r>
+            <w:r>
+              <w:rPr>
+                <w:webHidden/>
+              </w:rPr>
+              <w:fldChar w:fldCharType="end"/>
+            </w:r>
+          </w:hyperlink>
+        </w:p>
+        <w:p>
+          <w:pPr>
+            <w:pStyle w:val="TM2"/>
+            <w:tabs>
+              <w:tab w:val="left" w:pos="660"/>
+              <w:tab w:val="right" w:leader="dot" w:pos="9488"/>
+            </w:tabs>
+            <w:rPr>
+              <w:rFonts w:eastAsiaTheme="minorEastAsia"/>
+              <w:noProof/>
+              <w:lang w:eastAsia="fr-FR"/>
+            </w:rPr>
+          </w:pPr>
+          <w:hyperlink w:anchor="_Toc215663369" w:history="1">
+            <w:r>
+              <w:rPr>
+                <w:rStyle w:val="Lienhypertexte"/>
+                <w:noProof/>
+              </w:rPr>
+              <w:t>1.</w:t>
+            </w:r>
+            <w:r>
+              <w:rPr>
+                <w:rFonts w:eastAsiaTheme="minorEastAsia"/>
+                <w:noProof/>
+                <w:lang w:eastAsia="fr-FR"/>
+              </w:rPr>
+              <w:tab/>
+            </w:r>
+            <w:r>
+              <w:rPr>
+                <w:rStyle w:val="Lienhypertexte"/>
+                <w:noProof/>
+              </w:rPr>
+              <w:t>Le Découpage WBS</w:t>
+            </w:r>
+            <w:r>
+              <w:rPr>
+                <w:noProof/>
+                <w:webHidden/>
+              </w:rPr>
+              <w:tab/>
+            </w:r>
+            <w:r>
+              <w:rPr>
+                <w:noProof/>
+                <w:webHidden/>
+              </w:rPr>
+              <w:fldChar w:fldCharType="begin"/>
+            </w:r>
+            <w:r>
+              <w:rPr>
+                <w:noProof/>
+                <w:webHidden/>
+              </w:rPr>
+              <w:instrText xml:space="preserve"> PAGEREF _Toc215663369 \h </w:instrText>
+            </w:r>
+            <w:r>
+              <w:rPr>
+                <w:noProof/>
+                <w:webHidden/>
+              </w:rPr>
+            </w:r>
+            <w:r>
+              <w:rPr>
+                <w:noProof/>
+                <w:webHidden/>
+              </w:rPr>
+              <w:fldChar w:fldCharType="separate"/>
+            </w:r>
+            <w:r>
+              <w:rPr>
+                <w:noProof/>
+                <w:webHidden/>
+              </w:rPr>
+              <w:t>7</w:t>
+            </w:r>
+            <w:r>
+              <w:rPr>
+                <w:noProof/>
+                <w:webHidden/>
+              </w:rPr>
+              <w:fldChar w:fldCharType="end"/>
+            </w:r>
+          </w:hyperlink>
+        </w:p>
+        <w:p>
+          <w:pPr>
+            <w:pStyle w:val="TM2"/>
+            <w:tabs>
+              <w:tab w:val="left" w:pos="660"/>
+              <w:tab w:val="right" w:leader="dot" w:pos="9488"/>
+            </w:tabs>
+            <w:rPr>
+              <w:rFonts w:eastAsiaTheme="minorEastAsia"/>
+              <w:noProof/>
+              <w:lang w:eastAsia="fr-FR"/>
+            </w:rPr>
+          </w:pPr>
+          <w:hyperlink w:anchor="_Toc215663370" w:history="1">
+            <w:r>
+              <w:rPr>
+                <w:rStyle w:val="Lienhypertexte"/>
+                <w:noProof/>
+              </w:rPr>
+              <w:t>2.</w:t>
+            </w:r>
+            <w:r>
+              <w:rPr>
+                <w:rFonts w:eastAsiaTheme="minorEastAsia"/>
+                <w:noProof/>
+                <w:lang w:eastAsia="fr-FR"/>
+              </w:rPr>
+              <w:tab/>
+            </w:r>
+            <w:r>
+              <w:rPr>
+                <w:rStyle w:val="Lienhypertexte"/>
+                <w:noProof/>
+              </w:rPr>
+              <w:t>Tableau de différentes taches</w:t>
+            </w:r>
+            <w:r>
+              <w:rPr>
+                <w:noProof/>
+                <w:webHidden/>
+              </w:rPr>
+              <w:tab/>
+            </w:r>
+            <w:r>
+              <w:rPr>
+                <w:noProof/>
+                <w:webHidden/>
+              </w:rPr>
+              <w:fldChar w:fldCharType="begin"/>
+            </w:r>
+            <w:r>
+              <w:rPr>
+                <w:noProof/>
+                <w:webHidden/>
+              </w:rPr>
+              <w:instrText xml:space="preserve"> PAGEREF _Toc215663370 \h </w:instrText>
+            </w:r>
+            <w:r>
+              <w:rPr>
+                <w:noProof/>
+                <w:webHidden/>
+              </w:rPr>
+            </w:r>
+            <w:r>
+              <w:rPr>
+                <w:noProof/>
+                <w:webHidden/>
+              </w:rPr>
+              <w:fldChar w:fldCharType="separate"/>
+            </w:r>
+            <w:r>
+              <w:rPr>
+                <w:noProof/>
+                <w:webHidden/>
+              </w:rPr>
+              <w:t>8</w:t>
+            </w:r>
+            <w:r>
+              <w:rPr>
+                <w:noProof/>
+                <w:webHidden/>
+              </w:rPr>
+              <w:fldChar w:fldCharType="end"/>
+            </w:r>
+          </w:hyperlink>
+        </w:p>
+        <w:p>
+          <w:pPr>
+            <w:pStyle w:val="TM2"/>
+            <w:tabs>
+              <w:tab w:val="left" w:pos="660"/>
+              <w:tab w:val="right" w:leader="dot" w:pos="9488"/>
+            </w:tabs>
+            <w:rPr>
+              <w:rFonts w:eastAsiaTheme="minorEastAsia"/>
+              <w:noProof/>
+              <w:lang w:eastAsia="fr-FR"/>
+            </w:rPr>
+          </w:pPr>
+          <w:hyperlink w:anchor="_Toc215663371" w:history="1">
+            <w:r>
+              <w:rPr>
+                <w:rStyle w:val="Lienhypertexte"/>
+                <w:noProof/>
+              </w:rPr>
+              <w:t>3.</w:t>
+            </w:r>
+            <w:r>
+              <w:rPr>
+                <w:rFonts w:eastAsiaTheme="minorEastAsia"/>
+                <w:noProof/>
+                <w:lang w:eastAsia="fr-FR"/>
+              </w:rPr>
+              <w:tab/>
+            </w:r>
+            <w:r>
+              <w:rPr>
+                <w:rStyle w:val="Lienhypertexte"/>
+                <w:noProof/>
+              </w:rPr>
+              <w:t>Diagramme de Gantt</w:t>
+            </w:r>
+            <w:r>
+              <w:rPr>
+                <w:noProof/>
+                <w:webHidden/>
+              </w:rPr>
+              <w:tab/>
+            </w:r>
+            <w:r>
+              <w:rPr>
+                <w:noProof/>
+                <w:webHidden/>
+              </w:rPr>
+              <w:fldChar w:fldCharType="begin"/>
+            </w:r>
+            <w:r>
+              <w:rPr>
+                <w:noProof/>
+                <w:webHidden/>
+              </w:rPr>
+              <w:instrText xml:space="preserve"> PAGEREF _Toc215663371 \h </w:instrText>
+            </w:r>
+            <w:r>
+              <w:rPr>
+                <w:noProof/>
+                <w:webHidden/>
+              </w:rPr>
+            </w:r>
+            <w:r>
+              <w:rPr>
+                <w:noProof/>
+                <w:webHidden/>
+              </w:rPr>
+              <w:fldChar w:fldCharType="separate"/>
+            </w:r>
+            <w:r>
+              <w:rPr>
+                <w:noProof/>
+                <w:webHidden/>
+              </w:rPr>
+              <w:t>9</w:t>
+            </w:r>
+            <w:r>
+              <w:rPr>
+                <w:noProof/>
+                <w:webHidden/>
+              </w:rPr>
+              <w:fldChar w:fldCharType="end"/>
+            </w:r>
+          </w:hyperlink>
+        </w:p>
+        <w:p>
+          <w:pPr>
+            <w:pStyle w:val="TM2"/>
+            <w:tabs>
+              <w:tab w:val="left" w:pos="660"/>
+              <w:tab w:val="right" w:leader="dot" w:pos="9488"/>
+            </w:tabs>
+            <w:rPr>
+              <w:rFonts w:eastAsiaTheme="minorEastAsia"/>
+              <w:noProof/>
+              <w:lang w:eastAsia="fr-FR"/>
+            </w:rPr>
+          </w:pPr>
+          <w:hyperlink w:anchor="_Toc215663372" w:history="1">
+            <w:r>
+              <w:rPr>
+                <w:rStyle w:val="Lienhypertexte"/>
+                <w:noProof/>
+              </w:rPr>
+              <w:t>4.</w:t>
+            </w:r>
+            <w:r>
+              <w:rPr>
+                <w:rFonts w:eastAsiaTheme="minorEastAsia"/>
+                <w:noProof/>
+                <w:lang w:eastAsia="fr-FR"/>
+              </w:rPr>
+              <w:tab/>
+            </w:r>
+            <w:r>
+              <w:rPr>
+                <w:rStyle w:val="Lienhypertexte"/>
+                <w:noProof/>
+              </w:rPr>
+              <w:t>Diagramme de Pert</w:t>
+            </w:r>
+            <w:r>
+              <w:rPr>
+                <w:noProof/>
+                <w:webHidden/>
+              </w:rPr>
+              <w:tab/>
+            </w:r>
+            <w:r>
+              <w:rPr>
+                <w:noProof/>
+                <w:webHidden/>
+              </w:rPr>
+              <w:fldChar w:fldCharType="begin"/>
+            </w:r>
+            <w:r>
+              <w:rPr>
+                <w:noProof/>
+                <w:webHidden/>
+              </w:rPr>
+              <w:instrText xml:space="preserve"> PAGEREF _Toc215663372 \h </w:instrText>
+            </w:r>
+            <w:r>
+              <w:rPr>
+                <w:noProof/>
+                <w:webHidden/>
+              </w:rPr>
+            </w:r>
+            <w:r>
+              <w:rPr>
+                <w:noProof/>
+                <w:webHidden/>
+              </w:rPr>
+              <w:fldChar w:fldCharType="separate"/>
+            </w:r>
+            <w:r>
+              <w:rPr>
+                <w:noProof/>
+                <w:webHidden/>
+              </w:rPr>
+              <w:t>10</w:t>
+            </w:r>
+            <w:r>
+              <w:rPr>
+                <w:noProof/>
+                <w:webHidden/>
+              </w:rPr>
+              <w:fldChar w:fldCharType="end"/>
+            </w:r>
+          </w:hyperlink>
+        </w:p>
+        <w:p>
+          <w:pPr>
+            <w:pStyle w:val="TM2"/>
+            <w:tabs>
+              <w:tab w:val="left" w:pos="660"/>
+              <w:tab w:val="right" w:leader="dot" w:pos="9488"/>
+            </w:tabs>
+            <w:rPr>
+              <w:rFonts w:eastAsiaTheme="minorEastAsia"/>
+              <w:noProof/>
+              <w:lang w:eastAsia="fr-FR"/>
+            </w:rPr>
+          </w:pPr>
+          <w:hyperlink w:anchor="_Toc215663373" w:history="1">
+            <w:r>
+              <w:rPr>
+                <w:rStyle w:val="Lienhypertexte"/>
+                <w:noProof/>
+              </w:rPr>
+              <w:t>5.</w:t>
+            </w:r>
+            <w:r>
+              <w:rPr>
+                <w:rFonts w:eastAsiaTheme="minorEastAsia"/>
+                <w:noProof/>
+                <w:lang w:eastAsia="fr-FR"/>
+              </w:rPr>
+              <w:tab/>
+            </w:r>
+            <w:r>
+              <w:rPr>
+                <w:rStyle w:val="Lienhypertexte"/>
+                <w:noProof/>
+              </w:rPr>
+              <w:t>Chemin critique :</w:t>
+            </w:r>
+            <w:r>
+              <w:rPr>
+                <w:noProof/>
+                <w:webHidden/>
+              </w:rPr>
+              <w:tab/>
+            </w:r>
+            <w:r>
+              <w:rPr>
+                <w:noProof/>
+                <w:webHidden/>
+              </w:rPr>
+              <w:fldChar w:fldCharType="begin"/>
+            </w:r>
+            <w:r>
+              <w:rPr>
+                <w:noProof/>
+                <w:webHidden/>
+              </w:rPr>
+              <w:instrText xml:space="preserve"> PAGEREF _Toc215663373 \h </w:instrText>
+            </w:r>
+            <w:r>
+              <w:rPr>
+                <w:noProof/>
+                <w:webHidden/>
+              </w:rPr>
+            </w:r>
+            <w:r>
+              <w:rPr>
+                <w:noProof/>
+                <w:webHidden/>
+              </w:rPr>
+              <w:fldChar w:fldCharType="separate"/>
+            </w:r>
+            <w:r>
+              <w:rPr>
+                <w:noProof/>
+                <w:webHidden/>
+              </w:rPr>
+              <w:t>10</w:t>
+            </w:r>
+            <w:r>
+              <w:rPr>
+                <w:noProof/>
+                <w:webHidden/>
+              </w:rPr>
+              <w:fldChar w:fldCharType="end"/>
+            </w:r>
+          </w:hyperlink>
+        </w:p>
+        <w:p>
+          <w:pPr>
+            <w:pStyle w:val="TM1"/>
+            <w:tabs>
+              <w:tab w:val="left" w:pos="660"/>
+            </w:tabs>
+            <w:rPr>
+              <w:rFonts w:asciiTheme="minorHAnsi" w:eastAsiaTheme="minorEastAsia" w:hAnsiTheme="minorHAnsi" w:cstheme="minorBidi"/>
+              <w:b w:val="0"/>
+              <w:bCs w:val="0"/>
+              <w:i w:val="0"/>
+              <w:iCs w:val="0"/>
+              <w:sz w:val="22"/>
+              <w:szCs w:val="22"/>
+              <w:lang w:val="fr-FR" w:eastAsia="fr-FR"/>
+            </w:rPr>
+          </w:pPr>
+          <w:hyperlink w:anchor="_Toc215663374" w:history="1">
+            <w:r>
+              <w:rPr>
+                <w:rStyle w:val="Lienhypertexte"/>
+              </w:rPr>
+              <w:t>IV.</w:t>
+            </w:r>
+            <w:r>
+              <w:rPr>
+                <w:rFonts w:asciiTheme="minorHAnsi" w:eastAsiaTheme="minorEastAsia" w:hAnsiTheme="minorHAnsi" w:cstheme="minorBidi"/>
+                <w:b w:val="0"/>
+                <w:bCs w:val="0"/>
+                <w:i w:val="0"/>
+                <w:iCs w:val="0"/>
+                <w:sz w:val="22"/>
+                <w:szCs w:val="22"/>
+                <w:lang w:val="fr-FR" w:eastAsia="fr-FR"/>
+              </w:rPr>
+              <w:tab/>
+            </w:r>
+            <w:r>
+              <w:rPr>
+                <w:rStyle w:val="Lienhypertexte"/>
+              </w:rPr>
+              <w:t>Suivie du projet</w:t>
+            </w:r>
+            <w:r>
+              <w:rPr>
+                <w:webHidden/>
+              </w:rPr>
+              <w:tab/>
+            </w:r>
+            <w:r>
+              <w:rPr>
+                <w:webHidden/>
+              </w:rPr>
+              <w:fldChar w:fldCharType="begin"/>
+            </w:r>
+            <w:r>
+              <w:rPr>
+                <w:webHidden/>
+              </w:rPr>
+              <w:instrText xml:space="preserve"> PAGEREF _Toc215663374 \h </w:instrText>
+            </w:r>
+            <w:r>
+              <w:rPr>
+                <w:webHidden/>
+              </w:rPr>
+            </w:r>
+            <w:r>
+              <w:rPr>
+                <w:webHidden/>
+              </w:rPr>
+              <w:fldChar w:fldCharType="separate"/>
+            </w:r>
+            <w:r>
+              <w:rPr>
+                <w:webHidden/>
+              </w:rPr>
+              <w:t>11</w:t>
+            </w:r>
+            <w:r>
+              <w:rPr>
+                <w:webHidden/>
+              </w:rPr>
+              <w:fldChar w:fldCharType="end"/>
+            </w:r>
+          </w:hyperlink>
+        </w:p>
+        <w:p>
+          <w:pPr>
+            <w:pStyle w:val="TM2"/>
+            <w:tabs>
+              <w:tab w:val="left" w:pos="660"/>
+              <w:tab w:val="right" w:leader="dot" w:pos="9488"/>
+            </w:tabs>
+            <w:rPr>
+              <w:rFonts w:eastAsiaTheme="minorEastAsia"/>
+              <w:noProof/>
+              <w:lang w:eastAsia="fr-FR"/>
+            </w:rPr>
+          </w:pPr>
+          <w:hyperlink w:anchor="_Toc215663375" w:history="1">
+            <w:r>
+              <w:rPr>
+                <w:rStyle w:val="Lienhypertexte"/>
+                <w:noProof/>
+              </w:rPr>
+              <w:t>1.</w:t>
+            </w:r>
+            <w:r>
+              <w:rPr>
+                <w:rFonts w:eastAsiaTheme="minorEastAsia"/>
+                <w:noProof/>
+                <w:lang w:eastAsia="fr-FR"/>
+              </w:rPr>
+              <w:tab/>
+            </w:r>
+            <w:r>
+              <w:rPr>
+                <w:rStyle w:val="Lienhypertexte"/>
+                <w:noProof/>
+              </w:rPr>
+              <w:t>Journal de Bord</w:t>
+            </w:r>
+            <w:r>
+              <w:rPr>
+                <w:noProof/>
+                <w:webHidden/>
+              </w:rPr>
+              <w:tab/>
+            </w:r>
+            <w:r>
+              <w:rPr>
+                <w:noProof/>
+                <w:webHidden/>
+              </w:rPr>
+              <w:fldChar w:fldCharType="begin"/>
+            </w:r>
+            <w:r>
+              <w:rPr>
+                <w:noProof/>
+                <w:webHidden/>
+              </w:rPr>
+              <w:instrText xml:space="preserve"> PAGEREF _Toc215663375 \h </w:instrText>
+            </w:r>
+            <w:r>
+              <w:rPr>
+                <w:noProof/>
+                <w:webHidden/>
+              </w:rPr>
+            </w:r>
+            <w:r>
+              <w:rPr>
+                <w:noProof/>
+                <w:webHidden/>
+              </w:rPr>
+              <w:fldChar w:fldCharType="separate"/>
+            </w:r>
+            <w:r>
+              <w:rPr>
+                <w:noProof/>
+                <w:webHidden/>
+              </w:rPr>
+              <w:t>11</w:t>
+            </w:r>
+            <w:r>
+              <w:rPr>
+                <w:noProof/>
+                <w:webHidden/>
+              </w:rPr>
+              <w:fldChar w:fldCharType="end"/>
+            </w:r>
+          </w:hyperlink>
+        </w:p>
+        <w:p>
+          <w:pPr>
+            <w:pStyle w:val="TM2"/>
+            <w:tabs>
+              <w:tab w:val="left" w:pos="660"/>
+              <w:tab w:val="right" w:leader="dot" w:pos="9488"/>
+            </w:tabs>
+            <w:rPr>
+              <w:rFonts w:eastAsiaTheme="minorEastAsia"/>
+              <w:noProof/>
+              <w:lang w:eastAsia="fr-FR"/>
+            </w:rPr>
+          </w:pPr>
+          <w:hyperlink w:anchor="_Toc215663376" w:history="1">
+            <w:r>
+              <w:rPr>
+                <w:rStyle w:val="Lienhypertexte"/>
+                <w:noProof/>
+              </w:rPr>
+              <w:t>2.</w:t>
+            </w:r>
+            <w:r>
+              <w:rPr>
+                <w:rFonts w:eastAsiaTheme="minorEastAsia"/>
+                <w:noProof/>
+                <w:lang w:eastAsia="fr-FR"/>
+              </w:rPr>
+              <w:tab/>
+            </w:r>
+            <w:r>
+              <w:rPr>
+                <w:rStyle w:val="Lienhypertexte"/>
+                <w:noProof/>
+              </w:rPr>
+              <w:t>Registre des Risques</w:t>
+            </w:r>
+            <w:r>
+              <w:rPr>
+                <w:noProof/>
+                <w:webHidden/>
+              </w:rPr>
+              <w:tab/>
+            </w:r>
+            <w:r>
+              <w:rPr>
+                <w:noProof/>
+                <w:webHidden/>
+              </w:rPr>
+              <w:fldChar w:fldCharType="begin"/>
+            </w:r>
+            <w:r>
+              <w:rPr>
+                <w:noProof/>
+                <w:webHidden/>
+              </w:rPr>
+              <w:instrText xml:space="preserve"> PAGEREF _Toc215663376 \h </w:instrText>
+            </w:r>
+            <w:r>
+              <w:rPr>
+                <w:noProof/>
+                <w:webHidden/>
+              </w:rPr>
+            </w:r>
+            <w:r>
+              <w:rPr>
+                <w:noProof/>
+                <w:webHidden/>
+              </w:rPr>
+              <w:fldChar w:fldCharType="separate"/>
+            </w:r>
+            <w:r>
+              <w:rPr>
+                <w:noProof/>
+                <w:webHidden/>
+              </w:rPr>
+              <w:t>12</w:t>
+            </w:r>
+            <w:r>
+              <w:rPr>
+                <w:noProof/>
+                <w:webHidden/>
+              </w:rPr>
+              <w:fldChar w:fldCharType="end"/>
+            </w:r>
+          </w:hyperlink>
+        </w:p>
+        <w:p>
+          <w:pPr>
+            <w:pStyle w:val="TM1"/>
+            <w:tabs>
+              <w:tab w:val="left" w:pos="660"/>
+            </w:tabs>
+            <w:rPr>
+              <w:rFonts w:asciiTheme="minorHAnsi" w:eastAsiaTheme="minorEastAsia" w:hAnsiTheme="minorHAnsi" w:cstheme="minorBidi"/>
+              <w:b w:val="0"/>
+              <w:bCs w:val="0"/>
+              <w:i w:val="0"/>
+              <w:iCs w:val="0"/>
+              <w:sz w:val="22"/>
+              <w:szCs w:val="22"/>
+              <w:lang w:val="fr-FR" w:eastAsia="fr-FR"/>
+            </w:rPr>
+          </w:pPr>
+          <w:hyperlink w:anchor="_Toc215663377" w:history="1">
+            <w:r>
+              <w:rPr>
+                <w:rStyle w:val="Lienhypertexte"/>
+              </w:rPr>
+              <w:t>V.</w:t>
+            </w:r>
+            <w:r>
+              <w:rPr>
+                <w:rFonts w:asciiTheme="minorHAnsi" w:eastAsiaTheme="minorEastAsia" w:hAnsiTheme="minorHAnsi" w:cstheme="minorBidi"/>
+                <w:b w:val="0"/>
+                <w:bCs w:val="0"/>
+                <w:i w:val="0"/>
+                <w:iCs w:val="0"/>
+                <w:sz w:val="22"/>
+                <w:szCs w:val="22"/>
+                <w:lang w:val="fr-FR" w:eastAsia="fr-FR"/>
+              </w:rPr>
+              <w:tab/>
+            </w:r>
+            <w:r>
+              <w:rPr>
+                <w:rStyle w:val="Lienhypertexte"/>
+              </w:rPr>
+              <w:t>Analyse et Conception</w:t>
+            </w:r>
+            <w:r>
+              <w:rPr>
+                <w:webHidden/>
+              </w:rPr>
+              <w:tab/>
+            </w:r>
+            <w:r>
+              <w:rPr>
+                <w:webHidden/>
+              </w:rPr>
+              <w:fldChar w:fldCharType="begin"/>
+            </w:r>
+            <w:r>
+              <w:rPr>
+                <w:webHidden/>
+              </w:rPr>
+              <w:instrText xml:space="preserve"> PAGEREF _Toc215663377 \h </w:instrText>
+            </w:r>
+            <w:r>
+              <w:rPr>
+                <w:webHidden/>
+              </w:rPr>
+            </w:r>
+            <w:r>
+              <w:rPr>
+                <w:webHidden/>
+              </w:rPr>
+              <w:fldChar w:fldCharType="separate"/>
+            </w:r>
+            <w:r>
+              <w:rPr>
+                <w:webHidden/>
+              </w:rPr>
+              <w:t>12</w:t>
+            </w:r>
+            <w:r>
+              <w:rPr>
+                <w:webHidden/>
+              </w:rPr>
+              <w:fldChar w:fldCharType="end"/>
+            </w:r>
+          </w:hyperlink>
+        </w:p>
+        <w:p>
+          <w:pPr>
+            <w:pStyle w:val="TM2"/>
+            <w:tabs>
+              <w:tab w:val="left" w:pos="660"/>
+              <w:tab w:val="right" w:leader="dot" w:pos="9488"/>
+            </w:tabs>
+            <w:rPr>
+              <w:rFonts w:eastAsiaTheme="minorEastAsia"/>
+              <w:noProof/>
+              <w:lang w:eastAsia="fr-FR"/>
+            </w:rPr>
+          </w:pPr>
+          <w:hyperlink w:anchor="_Toc215663378" w:history="1">
+            <w:r>
+              <w:rPr>
+                <w:rStyle w:val="Lienhypertexte"/>
+                <w:noProof/>
+              </w:rPr>
+              <w:t>1.</w:t>
+            </w:r>
+            <w:r>
+              <w:rPr>
+                <w:rFonts w:eastAsiaTheme="minorEastAsia"/>
+                <w:noProof/>
+                <w:lang w:eastAsia="fr-FR"/>
+              </w:rPr>
+              <w:tab/>
+            </w:r>
+            <w:r>
+              <w:rPr>
+                <w:rStyle w:val="Lienhypertexte"/>
+                <w:noProof/>
+              </w:rPr>
+              <w:t>Model Conceptuelle de donne</w:t>
+            </w:r>
+            <w:r>
+              <w:rPr>
+                <w:noProof/>
+                <w:webHidden/>
+              </w:rPr>
+              <w:tab/>
+            </w:r>
+            <w:r>
+              <w:rPr>
+                <w:noProof/>
+                <w:webHidden/>
+              </w:rPr>
+              <w:fldChar w:fldCharType="begin"/>
+            </w:r>
+            <w:r>
+              <w:rPr>
+                <w:noProof/>
+                <w:webHidden/>
+              </w:rPr>
+              <w:instrText xml:space="preserve"> PAGEREF _Toc215663378 \h </w:instrText>
+            </w:r>
+            <w:r>
+              <w:rPr>
+                <w:noProof/>
+                <w:webHidden/>
+              </w:rPr>
+            </w:r>
+            <w:r>
+              <w:rPr>
+                <w:noProof/>
+                <w:webHidden/>
+              </w:rPr>
+              <w:fldChar w:fldCharType="separate"/>
+            </w:r>
+            <w:r>
+              <w:rPr>
+                <w:noProof/>
+                <w:webHidden/>
+              </w:rPr>
+              <w:t>12</w:t>
+            </w:r>
+            <w:r>
+              <w:rPr>
+                <w:noProof/>
+                <w:webHidden/>
+              </w:rPr>
+              <w:fldChar w:fldCharType="end"/>
+            </w:r>
+          </w:hyperlink>
+        </w:p>
+        <w:p>
+          <w:pPr>
+            <w:pStyle w:val="TM2"/>
+            <w:tabs>
+              <w:tab w:val="left" w:pos="660"/>
+              <w:tab w:val="right" w:leader="dot" w:pos="9488"/>
+            </w:tabs>
+            <w:rPr>
+              <w:rFonts w:eastAsiaTheme="minorEastAsia"/>
+              <w:noProof/>
+              <w:lang w:eastAsia="fr-FR"/>
+            </w:rPr>
+          </w:pPr>
+          <w:hyperlink w:anchor="_Toc215663379" w:history="1">
+            <w:r>
+              <w:rPr>
+                <w:rStyle w:val="Lienhypertexte"/>
+                <w:noProof/>
+              </w:rPr>
+              <w:t>2.</w:t>
+            </w:r>
+            <w:r>
+              <w:rPr>
+                <w:rFonts w:eastAsiaTheme="minorEastAsia"/>
+                <w:noProof/>
+                <w:lang w:eastAsia="fr-FR"/>
+              </w:rPr>
+              <w:tab/>
+            </w:r>
+            <w:r>
+              <w:rPr>
+                <w:rStyle w:val="Lienhypertexte"/>
+                <w:noProof/>
+              </w:rPr>
+              <w:t>Dictionnaire de donne</w:t>
+            </w:r>
+            <w:r>
+              <w:rPr>
+                <w:noProof/>
+                <w:webHidden/>
+              </w:rPr>
+              <w:tab/>
+            </w:r>
+            <w:r>
+              <w:rPr>
+                <w:noProof/>
+                <w:webHidden/>
+              </w:rPr>
+              <w:fldChar w:fldCharType="begin"/>
+            </w:r>
+            <w:r>
+              <w:rPr>
+                <w:noProof/>
+                <w:webHidden/>
+              </w:rPr>
+              <w:instrText xml:space="preserve"> PAGEREF _Toc215663379 \h </w:instrText>
+            </w:r>
+            <w:r>
+              <w:rPr>
+                <w:noProof/>
+                <w:webHidden/>
+              </w:rPr>
+            </w:r>
+            <w:r>
+              <w:rPr>
+                <w:noProof/>
+                <w:webHidden/>
+              </w:rPr>
+              <w:fldChar w:fldCharType="separate"/>
+            </w:r>
+            <w:r>
+              <w:rPr>
+                <w:noProof/>
+                <w:webHidden/>
+              </w:rPr>
+              <w:t>12</w:t>
+            </w:r>
+            <w:r>
+              <w:rPr>
+                <w:noProof/>
+                <w:webHidden/>
+              </w:rPr>
+              <w:fldChar w:fldCharType="end"/>
+            </w:r>
+          </w:hyperlink>
+        </w:p>
+        <w:p>
+          <w:pPr>
+            <w:pStyle w:val="TM1"/>
+            <w:tabs>
+              <w:tab w:val="left" w:pos="660"/>
+            </w:tabs>
+            <w:rPr>
+              <w:rFonts w:asciiTheme="minorHAnsi" w:eastAsiaTheme="minorEastAsia" w:hAnsiTheme="minorHAnsi" w:cstheme="minorBidi"/>
+              <w:b w:val="0"/>
+              <w:bCs w:val="0"/>
+              <w:i w:val="0"/>
+              <w:iCs w:val="0"/>
+              <w:sz w:val="22"/>
+              <w:szCs w:val="22"/>
+              <w:lang w:val="fr-FR" w:eastAsia="fr-FR"/>
+            </w:rPr>
+          </w:pPr>
+          <w:hyperlink w:anchor="_Toc215663380" w:history="1">
+            <w:r>
+              <w:rPr>
+                <w:rStyle w:val="Lienhypertexte"/>
+              </w:rPr>
+              <w:t>VI.</w:t>
+            </w:r>
+            <w:r>
+              <w:rPr>
+                <w:rFonts w:asciiTheme="minorHAnsi" w:eastAsiaTheme="minorEastAsia" w:hAnsiTheme="minorHAnsi" w:cstheme="minorBidi"/>
+                <w:b w:val="0"/>
+                <w:bCs w:val="0"/>
+                <w:i w:val="0"/>
+                <w:iCs w:val="0"/>
+                <w:sz w:val="22"/>
+                <w:szCs w:val="22"/>
+                <w:lang w:val="fr-FR" w:eastAsia="fr-FR"/>
+              </w:rPr>
+              <w:tab/>
+            </w:r>
+            <w:r>
+              <w:rPr>
+                <w:rStyle w:val="Lienhypertexte"/>
+              </w:rPr>
+              <w:t>Technologie utiliser</w:t>
+            </w:r>
+            <w:r>
+              <w:rPr>
+                <w:webHidden/>
+              </w:rPr>
+              <w:tab/>
+            </w:r>
+            <w:r>
+              <w:rPr>
+                <w:webHidden/>
+              </w:rPr>
+              <w:fldChar w:fldCharType="begin"/>
+            </w:r>
+            <w:r>
+              <w:rPr>
+                <w:webHidden/>
+              </w:rPr>
+              <w:instrText xml:space="preserve"> PAGEREF _Toc215663380 \h </w:instrText>
+            </w:r>
+            <w:r>
+              <w:rPr>
+                <w:webHidden/>
+              </w:rPr>
+            </w:r>
+            <w:r>
+              <w:rPr>
+                <w:webHidden/>
+              </w:rPr>
+              <w:fldChar w:fldCharType="separate"/>
+            </w:r>
+            <w:r>
+              <w:rPr>
+                <w:webHidden/>
+              </w:rPr>
+              <w:t>12</w:t>
+            </w:r>
+            <w:r>
+              <w:rPr>
+                <w:webHidden/>
+              </w:rPr>
+              <w:fldChar w:fldCharType="end"/>
+            </w:r>
+          </w:hyperlink>
+        </w:p>
+        <w:p>
+          <w:pPr>
+            <w:pStyle w:val="TM2"/>
+            <w:tabs>
+              <w:tab w:val="left" w:pos="660"/>
+              <w:tab w:val="right" w:leader="dot" w:pos="9488"/>
+            </w:tabs>
+            <w:rPr>
+              <w:rFonts w:eastAsiaTheme="minorEastAsia"/>
+              <w:noProof/>
+              <w:lang w:eastAsia="fr-FR"/>
+            </w:rPr>
+          </w:pPr>
+          <w:hyperlink w:anchor="_Toc215663381" w:history="1">
+            <w:r>
+              <w:rPr>
+                <w:rStyle w:val="Lienhypertexte"/>
+                <w:noProof/>
+              </w:rPr>
+              <w:t>1.</w:t>
+            </w:r>
+            <w:r>
+              <w:rPr>
+                <w:rFonts w:eastAsiaTheme="minorEastAsia"/>
+                <w:noProof/>
+                <w:lang w:eastAsia="fr-FR"/>
+              </w:rPr>
+              <w:tab/>
+            </w:r>
+            <w:r>
+              <w:rPr>
+                <w:rStyle w:val="Lienhypertexte"/>
+                <w:noProof/>
+              </w:rPr>
+              <w:t>Scénario</w:t>
+            </w:r>
+            <w:r>
+              <w:rPr>
+                <w:noProof/>
+                <w:webHidden/>
+              </w:rPr>
+              <w:tab/>
+            </w:r>
+            <w:r>
+              <w:rPr>
+                <w:noProof/>
+                <w:webHidden/>
+              </w:rPr>
+              <w:fldChar w:fldCharType="begin"/>
+            </w:r>
+            <w:r>
+              <w:rPr>
+                <w:noProof/>
+                <w:webHidden/>
+              </w:rPr>
+              <w:instrText xml:space="preserve"> PAGEREF _Toc215663381 \h </w:instrText>
+            </w:r>
+            <w:r>
+              <w:rPr>
+                <w:noProof/>
+                <w:webHidden/>
+              </w:rPr>
+            </w:r>
+            <w:r>
+              <w:rPr>
+                <w:noProof/>
+                <w:webHidden/>
+              </w:rPr>
+              <w:fldChar w:fldCharType="separate"/>
+            </w:r>
+            <w:r>
+              <w:rPr>
+                <w:noProof/>
+                <w:webHidden/>
+              </w:rPr>
+              <w:t>12</w:t>
+            </w:r>
+            <w:r>
+              <w:rPr>
+                <w:noProof/>
+                <w:webHidden/>
+              </w:rPr>
+              <w:fldChar w:fldCharType="end"/>
+            </w:r>
+          </w:hyperlink>
+        </w:p>
+        <w:p>
+          <w:pPr>
+            <w:pStyle w:val="TM2"/>
+            <w:tabs>
+              <w:tab w:val="left" w:pos="660"/>
+              <w:tab w:val="right" w:leader="dot" w:pos="9488"/>
+            </w:tabs>
+            <w:rPr>
+              <w:rFonts w:eastAsiaTheme="minorEastAsia"/>
+              <w:noProof/>
+              <w:lang w:eastAsia="fr-FR"/>
+            </w:rPr>
+          </w:pPr>
+          <w:hyperlink w:anchor="_Toc215663382" w:history="1">
+            <w:r>
+              <w:rPr>
+                <w:rStyle w:val="Lienhypertexte"/>
+                <w:noProof/>
+              </w:rPr>
+              <w:t>2.</w:t>
+            </w:r>
+            <w:r>
+              <w:rPr>
+                <w:rFonts w:eastAsiaTheme="minorEastAsia"/>
+                <w:noProof/>
+                <w:lang w:eastAsia="fr-FR"/>
+              </w:rPr>
+              <w:tab/>
+            </w:r>
+            <w:r>
+              <w:rPr>
+                <w:rStyle w:val="Lienhypertexte"/>
+                <w:noProof/>
+              </w:rPr>
+              <w:t>Technologie utilise</w:t>
+            </w:r>
+            <w:r>
+              <w:rPr>
+                <w:noProof/>
+                <w:webHidden/>
+              </w:rPr>
+              <w:tab/>
+            </w:r>
+            <w:r>
+              <w:rPr>
+                <w:noProof/>
+                <w:webHidden/>
+              </w:rPr>
+              <w:fldChar w:fldCharType="begin"/>
+            </w:r>
+            <w:r>
+              <w:rPr>
+                <w:noProof/>
+                <w:webHidden/>
+              </w:rPr>
+              <w:instrText xml:space="preserve"> PAGEREF _Toc215663382 \h </w:instrText>
+            </w:r>
+            <w:r>
+              <w:rPr>
+                <w:noProof/>
+                <w:webHidden/>
+              </w:rPr>
+            </w:r>
+            <w:r>
+              <w:rPr>
+                <w:noProof/>
+                <w:webHidden/>
+              </w:rPr>
+              <w:fldChar w:fldCharType="separate"/>
+            </w:r>
+            <w:r>
+              <w:rPr>
+                <w:noProof/>
+                <w:webHidden/>
+              </w:rPr>
+              <w:t>13</w:t>
+            </w:r>
+            <w:r>
+              <w:rPr>
+                <w:noProof/>
+                <w:webHidden/>
+              </w:rPr>
+              <w:fldChar w:fldCharType="end"/>
+            </w:r>
+          </w:hyperlink>
+        </w:p>
+        <w:p>
+          <w:pPr>
+            <w:pStyle w:val="TM2"/>
+            <w:tabs>
+              <w:tab w:val="left" w:pos="660"/>
+              <w:tab w:val="right" w:leader="dot" w:pos="9488"/>
+            </w:tabs>
+            <w:rPr>
+              <w:rFonts w:eastAsiaTheme="minorEastAsia"/>
+              <w:noProof/>
+              <w:lang w:eastAsia="fr-FR"/>
+            </w:rPr>
+          </w:pPr>
+          <w:hyperlink w:anchor="_Toc215663383" w:history="1">
+            <w:r>
+              <w:rPr>
+                <w:rStyle w:val="Lienhypertexte"/>
+                <w:noProof/>
+              </w:rPr>
+              <w:t>3.</w:t>
+            </w:r>
+            <w:r>
+              <w:rPr>
+                <w:rFonts w:eastAsiaTheme="minorEastAsia"/>
+                <w:noProof/>
+                <w:lang w:eastAsia="fr-FR"/>
+              </w:rPr>
+              <w:tab/>
+            </w:r>
+            <w:r>
+              <w:rPr>
+                <w:rStyle w:val="Lienhypertexte"/>
+                <w:noProof/>
+              </w:rPr>
+              <w:t>Conclusion</w:t>
+            </w:r>
+            <w:r>
+              <w:rPr>
+                <w:noProof/>
+                <w:webHidden/>
+              </w:rPr>
+              <w:tab/>
+            </w:r>
+            <w:r>
+              <w:rPr>
+                <w:noProof/>
+                <w:webHidden/>
+              </w:rPr>
+              <w:fldChar w:fldCharType="begin"/>
+            </w:r>
+            <w:r>
+              <w:rPr>
+                <w:noProof/>
+                <w:webHidden/>
+              </w:rPr>
+              <w:instrText xml:space="preserve"> PAGEREF _Toc215663383 \h </w:instrText>
+            </w:r>
+            <w:r>
+              <w:rPr>
+                <w:noProof/>
+                <w:webHidden/>
+              </w:rPr>
+            </w:r>
+            <w:r>
+              <w:rPr>
+                <w:noProof/>
+                <w:webHidden/>
+              </w:rPr>
+              <w:fldChar w:fldCharType="separate"/>
+            </w:r>
+            <w:r>
+              <w:rPr>
+                <w:noProof/>
+                <w:webHidden/>
+              </w:rPr>
+              <w:t>14</w:t>
+            </w:r>
+            <w:r>
+              <w:rPr>
+                <w:noProof/>
+                <w:webHidden/>
+              </w:rPr>
+              <w:fldChar w:fldCharType="end"/>
+            </w:r>
+          </w:hyperlink>
+        </w:p>
+        <w:p>
+          <w:pPr>
+            <w:pStyle w:val="TM2"/>
+            <w:tabs>
+              <w:tab w:val="left" w:pos="660"/>
+              <w:tab w:val="right" w:leader="dot" w:pos="9488"/>
+            </w:tabs>
+            <w:rPr>
+              <w:rFonts w:eastAsiaTheme="minorEastAsia"/>
+              <w:noProof/>
+              <w:lang w:eastAsia="fr-FR"/>
+            </w:rPr>
+          </w:pPr>
+          <w:hyperlink w:anchor="_Toc215663384" w:history="1">
+            <w:r>
+              <w:rPr>
+                <w:rStyle w:val="Lienhypertexte"/>
+                <w:noProof/>
+              </w:rPr>
+              <w:t>4.</w:t>
+            </w:r>
+            <w:r>
+              <w:rPr>
+                <w:rFonts w:eastAsiaTheme="minorEastAsia"/>
+                <w:noProof/>
+                <w:lang w:eastAsia="fr-FR"/>
+              </w:rPr>
+              <w:tab/>
+            </w:r>
+            <w:r>
+              <w:rPr>
+                <w:rStyle w:val="Lienhypertexte"/>
+                <w:noProof/>
+              </w:rPr>
+              <w:t>Bibliographie</w:t>
+            </w:r>
+            <w:r>
+              <w:rPr>
+                <w:noProof/>
+                <w:webHidden/>
+              </w:rPr>
+              <w:tab/>
+            </w:r>
+            <w:r>
+              <w:rPr>
+                <w:noProof/>
+                <w:webHidden/>
+              </w:rPr>
+              <w:fldChar w:fldCharType="begin"/>
+            </w:r>
+            <w:r>
+              <w:rPr>
+                <w:noProof/>
+                <w:webHidden/>
+              </w:rPr>
+              <w:instrText xml:space="preserve"> PAGEREF _Toc215663384 \h </w:instrText>
+            </w:r>
+            <w:r>
+              <w:rPr>
+                <w:noProof/>
+                <w:webHidden/>
+              </w:rPr>
+            </w:r>
+            <w:r>
+              <w:rPr>
+                <w:noProof/>
+                <w:webHidden/>
+              </w:rPr>
+              <w:fldChar w:fldCharType="separate"/>
+            </w:r>
+            <w:r>
+              <w:rPr>
+                <w:noProof/>
+                <w:webHidden/>
+              </w:rPr>
+              <w:t>14</w:t>
+            </w:r>
+            <w:r>
+              <w:rPr>
+                <w:noProof/>
+                <w:webHidden/>
+              </w:rPr>
+              <w:fldChar w:fldCharType="end"/>
+            </w:r>
+          </w:hyperlink>
+        </w:p>
+        <w:p>
+          <w:pPr>
+            <w:pStyle w:val="TM2"/>
+            <w:tabs>
+              <w:tab w:val="left" w:pos="660"/>
+              <w:tab w:val="right" w:leader="dot" w:pos="9488"/>
+            </w:tabs>
+            <w:rPr>
+              <w:rFonts w:eastAsiaTheme="minorEastAsia"/>
+              <w:noProof/>
+              <w:lang w:eastAsia="fr-FR"/>
+            </w:rPr>
+          </w:pPr>
+          <w:hyperlink w:anchor="_Toc215663385" w:history="1">
+            <w:r>
+              <w:rPr>
+                <w:rStyle w:val="Lienhypertexte"/>
+                <w:noProof/>
+              </w:rPr>
+              <w:t>5.</w:t>
+            </w:r>
+            <w:r>
+              <w:rPr>
+                <w:rFonts w:eastAsiaTheme="minorEastAsia"/>
+                <w:noProof/>
+                <w:lang w:eastAsia="fr-FR"/>
+              </w:rPr>
+              <w:tab/>
+            </w:r>
+            <w:r>
+              <w:rPr>
+                <w:rStyle w:val="Lienhypertexte"/>
+                <w:noProof/>
+              </w:rPr>
+              <w:t>Remerciment</w:t>
+            </w:r>
+            <w:r>
+              <w:rPr>
+                <w:noProof/>
+                <w:webHidden/>
+              </w:rPr>
+              <w:tab/>
+            </w:r>
+            <w:r>
+              <w:rPr>
+                <w:noProof/>
+                <w:webHidden/>
+              </w:rPr>
+              <w:fldChar w:fldCharType="begin"/>
+            </w:r>
+            <w:r>
+              <w:rPr>
+                <w:noProof/>
+                <w:webHidden/>
+              </w:rPr>
+              <w:instrText xml:space="preserve"> PAGEREF _Toc215663385 \h </w:instrText>
+            </w:r>
+            <w:r>
+              <w:rPr>
+                <w:noProof/>
+                <w:webHidden/>
+              </w:rPr>
+            </w:r>
+            <w:r>
+              <w:rPr>
+                <w:noProof/>
+                <w:webHidden/>
+              </w:rPr>
+              <w:fldChar w:fldCharType="separate"/>
+            </w:r>
+            <w:r>
+              <w:rPr>
+                <w:noProof/>
+                <w:webHidden/>
+              </w:rPr>
+              <w:t>14</w:t>
+            </w:r>
+            <w:r>
+              <w:rPr>
+                <w:noProof/>
+                <w:webHidden/>
+              </w:rPr>
+              <w:fldChar w:fldCharType="end"/>
+            </w:r>
+          </w:hyperlink>
+        </w:p>
+        <w:p>
+          <w:pPr>
+            <w:rPr>
+              <w:b/>
+              <w:bCs/>
+            </w:rPr>
+          </w:pPr>
+          <w:r>
+            <w:rPr>
+              <w:b/>
+              <w:bCs/>
+            </w:rPr>
+            <w:fldChar w:fldCharType="end"/>
+          </w:r>
+        </w:p>
+      </w:sdtContent>
+    </w:sdt>
+    <w:p>
+      <w:r>
+        <w:t xml:space="preserve"> </w:t>
+      </w:r>
+      <w:r>
+        <w:br w:type="page"/>
+      </w:r>
+    </w:p>
+    <w:p/>
+    <w:p>
+      <w:pPr>
         <w:pStyle w:val="Paragraphedeliste"/>
-        <w:numPr>
-          <w:ilvl w:val="0"/>
-          <w:numId w:val="16"/>
-        </w:numPr>
         <w:spacing w:after="0" w:line="240" w:lineRule="auto"/>
+        <w:jc w:val="center"/>
         <w:rPr>
           <w:rFonts w:ascii="Times New Roman" w:eastAsia="Arial" w:hAnsi="Times New Roman" w:cs="Times New Roman"/>
           <w:b/>
+          <w:i/>
+          <w:iCs/>
           <w:color w:val="996633"/>
           <w:sz w:val="40"/>
           <w:szCs w:val="40"/>
@@ -2326,11 +5098,12 @@
         <w:rPr>
           <w:rFonts w:ascii="Times New Roman" w:eastAsia="Arial" w:hAnsi="Times New Roman" w:cs="Times New Roman"/>
           <w:b/>
+          <w:i/>
+          <w:iCs/>
           <w:color w:val="996633"/>
           <w:sz w:val="40"/>
           <w:szCs w:val="40"/>
         </w:rPr>
-        <w:lastRenderedPageBreak/>
         <w:t>Introduction</w:t>
       </w:r>
     </w:p>
@@ -2348,7 +5121,7 @@
     </w:p>
     <w:p>
       <w:pPr>
-        <w:spacing w:after="0" w:line="240" w:lineRule="auto"/>
+        <w:spacing w:after="0" w:line="270" w:lineRule="auto"/>
         <w:rPr>
           <w:rFonts w:ascii="Times New Roman" w:hAnsi="Times New Roman" w:cs="Times New Roman"/>
           <w:sz w:val="26"/>
@@ -2357,36 +5130,16 @@
       </w:pPr>
       <w:r>
         <w:rPr>
-          <w:rFonts w:ascii="Times New Roman" w:eastAsia="Arial" w:hAnsi="Times New Roman" w:cs="Times New Roman"/>
-          <w:color w:val="252525"/>
-          <w:sz w:val="26"/>
-          <w:szCs w:val="26"/>
-        </w:rPr>
-        <w:t>Aujourd'hui, de nombreuses bibliothèques fonctionnent encore avec des systèmes de gestion manuelle, entraînant des erreurs, des retards et une difficulté à suivre efficacement les livres et les emprunts. Face à ces défis, la modernisation des outils de gestion devient indispensable.</w:t>
-      </w:r>
-    </w:p>
-    <w:p>
-      <w:pPr>
-        <w:spacing w:after="0" w:line="240" w:lineRule="auto"/>
-        <w:rPr>
           <w:rFonts w:ascii="Times New Roman" w:hAnsi="Times New Roman" w:cs="Times New Roman"/>
           <w:sz w:val="26"/>
           <w:szCs w:val="26"/>
         </w:rPr>
-      </w:pPr>
-      <w:r>
-        <w:rPr>
-          <w:rFonts w:ascii="Times New Roman" w:eastAsia="Arial" w:hAnsi="Times New Roman" w:cs="Times New Roman"/>
-          <w:color w:val="252525"/>
-          <w:sz w:val="26"/>
-          <w:szCs w:val="26"/>
-        </w:rPr>
-        <w:t>Ce projet vise à développer une application web de gestion de bibliothèque pour automatiser les processus de gestion des livres, des adhérents et des emprunts. L'objectif est de fournir une solution centralisée, fiable et simple d'utilisation, permettant aux bibliothécaires de gagner en efficacité et aux usagers de bénéficier d'un accès rapide aux informations.</w:t>
+        <w:t>Dans le paysage actuel, un nombre significatif de bibliothèques continue de reposer sur des systèmes de gestion manuelle, générant des erreurs fréquentes, des délais prolongés et des difficultés persistantes dans le suivi des ouvrages et des transactions. Ces contraintes opérationnelles soulignent l'impérieuse nécessité de moderniser les outils de gestion.</w:t>
       </w:r>
     </w:p>
     <w:p>
       <w:pPr>
-        <w:spacing w:after="0" w:line="240" w:lineRule="auto"/>
+        <w:spacing w:after="0" w:line="270" w:lineRule="auto"/>
         <w:rPr>
           <w:rFonts w:ascii="Times New Roman" w:hAnsi="Times New Roman" w:cs="Times New Roman"/>
           <w:sz w:val="26"/>
@@ -2395,31 +5148,93 @@
       </w:pPr>
       <w:r>
         <w:rPr>
-          <w:rFonts w:ascii="Times New Roman" w:eastAsia="Arial" w:hAnsi="Times New Roman" w:cs="Times New Roman"/>
-          <w:color w:val="252525"/>
-          <w:sz w:val="26"/>
-          <w:szCs w:val="26"/>
-        </w:rPr>
-        <w:t>Ce projet s'inscrit dans une démarche d'amélioration des services bibliothécaires et répond aux besoins croissants de</w:t>
-      </w:r>
-    </w:p>
-    <w:p>
-      <w:pPr>
-        <w:spacing w:after="0" w:line="240" w:lineRule="auto"/>
-        <w:rPr>
           <w:rFonts w:ascii="Times New Roman" w:hAnsi="Times New Roman" w:cs="Times New Roman"/>
           <w:sz w:val="26"/>
           <w:szCs w:val="26"/>
         </w:rPr>
-      </w:pPr>
-      <w:r>
-        <w:rPr>
-          <w:rFonts w:ascii="Times New Roman" w:eastAsia="Arial" w:hAnsi="Times New Roman" w:cs="Times New Roman"/>
-          <w:color w:val="252525"/>
+        <w:t>Ce projet a pour objectif principal le développement d'une </w:t>
+      </w:r>
+      <w:r>
+        <w:rPr>
+          <w:rFonts w:ascii="Times New Roman" w:hAnsi="Times New Roman" w:cs="Times New Roman"/>
+          <w:b/>
+          <w:bCs/>
           <w:sz w:val="26"/>
           <w:szCs w:val="26"/>
         </w:rPr>
-        <w:t>Digitalisation des processus de gestion.</w:t>
+        <w:t>application web de gestion de bibliothèque</w:t>
+      </w:r>
+      <w:r>
+        <w:rPr>
+          <w:rFonts w:ascii="Times New Roman" w:hAnsi="Times New Roman" w:cs="Times New Roman"/>
+          <w:sz w:val="26"/>
+          <w:szCs w:val="26"/>
+        </w:rPr>
+        <w:t> visant à automatiser intégralement les processus liés aux livres, aux adhérents et aux emprunts. Il ambitionne de fournir une solution </w:t>
+      </w:r>
+      <w:r>
+        <w:rPr>
+          <w:rFonts w:ascii="Times New Roman" w:hAnsi="Times New Roman" w:cs="Times New Roman"/>
+          <w:b/>
+          <w:bCs/>
+          <w:sz w:val="26"/>
+          <w:szCs w:val="26"/>
+        </w:rPr>
+        <w:t>centralisée, fiable et intuitive</w:t>
+      </w:r>
+      <w:r>
+        <w:rPr>
+          <w:rFonts w:ascii="Times New Roman" w:hAnsi="Times New Roman" w:cs="Times New Roman"/>
+          <w:sz w:val="26"/>
+          <w:szCs w:val="26"/>
+        </w:rPr>
+        <w:t>, permettant aux bibliothécaires d'accroître leur efficacité et aux usagers de bénéficier d'un accès simplifié et rapide aux informations.</w:t>
+      </w:r>
+    </w:p>
+    <w:p>
+      <w:pPr>
+        <w:spacing w:after="0" w:line="270" w:lineRule="auto"/>
+        <w:rPr>
+          <w:rFonts w:ascii="Times New Roman" w:hAnsi="Times New Roman" w:cs="Times New Roman"/>
+          <w:sz w:val="26"/>
+          <w:szCs w:val="26"/>
+        </w:rPr>
+      </w:pPr>
+    </w:p>
+    <w:p>
+      <w:pPr>
+        <w:spacing w:after="0" w:line="270" w:lineRule="auto"/>
+        <w:rPr>
+          <w:rFonts w:ascii="Times New Roman" w:hAnsi="Times New Roman" w:cs="Times New Roman"/>
+          <w:sz w:val="26"/>
+          <w:szCs w:val="26"/>
+        </w:rPr>
+      </w:pPr>
+      <w:r>
+        <w:rPr>
+          <w:rFonts w:ascii="Times New Roman" w:hAnsi="Times New Roman" w:cs="Times New Roman"/>
+          <w:sz w:val="26"/>
+          <w:szCs w:val="26"/>
+        </w:rPr>
+        <w:t>S'inscrivant dans une démarche d'optimisation des services, ce projet répond directement aux besoins croissants de </w:t>
+      </w:r>
+      <w:r>
+        <w:rPr>
+          <w:rFonts w:ascii="Times New Roman" w:hAnsi="Times New Roman" w:cs="Times New Roman"/>
+          <w:b/>
+          <w:bCs/>
+          <w:sz w:val="26"/>
+          <w:szCs w:val="26"/>
+        </w:rPr>
+        <w:t>digitalisation des processus</w:t>
+      </w:r>
+      <w:r>
+        <w:rPr>
+          <w:rFonts w:ascii="Times New Roman" w:hAnsi="Times New Roman" w:cs="Times New Roman"/>
+          <w:sz w:val="26"/>
+          <w:szCs w:val="26"/>
+        </w:rPr>
+        <w:t> au sein des institutions culturelles et éducatives.</w:t>
       </w:r>
     </w:p>
     <w:p>
@@ -2480,8 +5295,8 @@
         <w:rPr>
           <w:rFonts w:ascii="Times New Roman" w:eastAsia="Arial" w:hAnsi="Times New Roman" w:cs="Times New Roman"/>
           <w:color w:val="252525"/>
-          <w:sz w:val="26"/>
-          <w:szCs w:val="26"/>
+          <w:sz w:val="24"/>
+          <w:szCs w:val="24"/>
         </w:rPr>
       </w:pPr>
       <w:r>
@@ -2491,37 +5306,8 @@
           <w:sz w:val="26"/>
           <w:szCs w:val="26"/>
         </w:rPr>
-        <w:t xml:space="preserve">Comment concevoir et mettre en œuvre une application web centralisée et intuitive permettant d'automatiser la gestion des livres, des </w:t>
-      </w:r>
-      <w:r>
-        <w:rPr>
-          <w:rFonts w:ascii="Times New Roman" w:eastAsia="Arial" w:hAnsi="Times New Roman" w:cs="Times New Roman"/>
-          <w:color w:val="252525"/>
-          <w:sz w:val="26"/>
-          <w:szCs w:val="26"/>
-        </w:rPr>
-        <w:t>adhérents, des</w:t>
-      </w:r>
-      <w:r>
-        <w:rPr>
-          <w:rFonts w:ascii="Times New Roman" w:eastAsia="Arial" w:hAnsi="Times New Roman" w:cs="Times New Roman"/>
-          <w:color w:val="252525"/>
-          <w:sz w:val="26"/>
-          <w:szCs w:val="26"/>
-        </w:rPr>
-        <w:t xml:space="preserve"> emprunts et des réservations d'une bibliothèque, tout en garantissant la fiabilité des données et la simplicité d'utilisation pour les différents acteurs ?</w:t>
-      </w:r>
-    </w:p>
-    <w:p>
-      <w:pPr>
-        <w:spacing w:after="0" w:line="240" w:lineRule="auto"/>
-        <w:rPr>
-          <w:rFonts w:ascii="Times New Roman" w:eastAsia="Arial" w:hAnsi="Times New Roman" w:cs="Times New Roman"/>
-          <w:color w:val="252525"/>
-          <w:sz w:val="24"/>
-          <w:szCs w:val="24"/>
-        </w:rPr>
-      </w:pPr>
+        <w:t>Comment concevoir et déployer une application web centralisée et ergonomique capable d'automatiser la gestion des livres, des adhérents, des emprunts et des réservations, tout en assurant l'intégrité des données et une prise en main aisée pour l'ensemble des parties prenantes ?</w:t>
+      </w:r>
     </w:p>
     <w:p>
       <w:pPr>
@@ -2577,11 +5363,13 @@
     </w:p>
     <w:p>
       <w:pPr>
-        <w:pStyle w:val="Paragraphedeliste"/>
-        <w:spacing w:after="0" w:line="240" w:lineRule="auto"/>
-        <w:ind w:left="502"/>
-        <w:rPr>
-          <w:rFonts w:ascii="Times New Roman" w:hAnsi="Times New Roman" w:cs="Times New Roman"/>
+        <w:spacing w:before="100" w:beforeAutospacing="1" w:after="100" w:afterAutospacing="1" w:line="240" w:lineRule="auto"/>
+        <w:outlineLvl w:val="1"/>
+        <w:rPr>
+          <w:rFonts w:ascii="Times New Roman" w:eastAsia="Arial" w:hAnsi="Times New Roman" w:cs="Times New Roman"/>
+          <w:b/>
+          <w:bCs/>
+          <w:color w:val="252525"/>
           <w:sz w:val="26"/>
           <w:szCs w:val="26"/>
         </w:rPr>
@@ -2593,7 +5381,18 @@
           <w:sz w:val="26"/>
           <w:szCs w:val="26"/>
         </w:rPr>
-        <w:t>Une charte de projet est un document formel qui officialise le lancement d'un projet et donne au chef de projet l'autorité nécessaire pour utiliser les ressources organisationnelles. Elle sert de référence tout au long du projet.</w:t>
+        <w:t>Une charte de projet est un document formel qui officialise le lancement d’une initiative et habilite le chef de projet à mobiliser les ressources nécessaires. Elle constitue le document de référence tout au long du cycle de vie du projet.</w:t>
+      </w:r>
+      <w:r>
+        <w:rPr>
+          <w:rFonts w:ascii="Times New Roman" w:eastAsia="Arial" w:hAnsi="Times New Roman" w:cs="Times New Roman"/>
+          <w:b/>
+          <w:bCs/>
+          <w:color w:val="252525"/>
+          <w:sz w:val="26"/>
+          <w:szCs w:val="26"/>
+        </w:rPr>
+        <w:t xml:space="preserve"> </w:t>
       </w:r>
     </w:p>
     <w:p>
@@ -2636,7 +5435,17 @@
           <w:sz w:val="26"/>
           <w:szCs w:val="26"/>
         </w:rPr>
-        <w:t>La bibliothèque de l’établissement fonctionne actuellement de manière manuelle pour la gestion de ses livres, de ses adhérents et des emprunts. Cette méthode traditionnelle engendre des erreurs, des pertes de temps et une difficulté à suivre les mouvements des ouvrages.</w:t>
+        <w:t>La bibliothèque de l’établissement opère actuellement avec des processus manuels pour la gestion de son catalogue, de ses adhérents et des transactions d'emprunt. Ce mode de fonctionnement traditionnel entraîne des </w:t>
+      </w:r>
+      <w:r>
+        <w:rPr>
+          <w:rFonts w:ascii="Times New Roman" w:eastAsia="Times New Roman" w:hAnsi="Times New Roman" w:cs="Times New Roman"/>
+          <w:b/>
+          <w:bCs/>
+          <w:sz w:val="26"/>
+          <w:szCs w:val="26"/>
+        </w:rPr>
+        <w:t>inexactitudes récurrentes</w:t>
       </w:r>
       <w:r>
         <w:rPr>
@@ -2644,19 +5453,80 @@
           <w:sz w:val="26"/>
           <w:szCs w:val="26"/>
         </w:rPr>
-        <w:br/>
-        <w:t>Afin d’améliorer l’efficacité du service, il est nécessaire de mettre en place une solution informatique centralisée permettant de gérer les opérations de manière rapide, fiable et automatisée.</w:t>
-      </w:r>
-    </w:p>
-    <w:p>
-      <w:pPr>
-        <w:spacing w:before="100" w:beforeAutospacing="1" w:after="100" w:afterAutospacing="1" w:line="240" w:lineRule="auto"/>
+        <w:t>, une </w:t>
+      </w:r>
+      <w:r>
+        <w:rPr>
+          <w:rFonts w:ascii="Times New Roman" w:eastAsia="Times New Roman" w:hAnsi="Times New Roman" w:cs="Times New Roman"/>
+          <w:b/>
+          <w:bCs/>
+          <w:sz w:val="26"/>
+          <w:szCs w:val="26"/>
+        </w:rPr>
+        <w:t>consommation excessive de temps</w:t>
+      </w:r>
+      <w:r>
         <w:rPr>
           <w:rFonts w:ascii="Times New Roman" w:eastAsia="Times New Roman" w:hAnsi="Times New Roman" w:cs="Times New Roman"/>
           <w:sz w:val="26"/>
           <w:szCs w:val="26"/>
         </w:rPr>
-      </w:pPr>
+        <w:t> et une </w:t>
+      </w:r>
+      <w:r>
+        <w:rPr>
+          <w:rFonts w:ascii="Times New Roman" w:eastAsia="Times New Roman" w:hAnsi="Times New Roman" w:cs="Times New Roman"/>
+          <w:b/>
+          <w:bCs/>
+          <w:sz w:val="26"/>
+          <w:szCs w:val="26"/>
+        </w:rPr>
+        <w:t>traçabilité limitée</w:t>
+      </w:r>
+      <w:r>
+        <w:rPr>
+          <w:rFonts w:ascii="Times New Roman" w:eastAsia="Times New Roman" w:hAnsi="Times New Roman" w:cs="Times New Roman"/>
+          <w:sz w:val="26"/>
+          <w:szCs w:val="26"/>
+        </w:rPr>
+        <w:t> des mouvements des ouvrages.</w:t>
+      </w:r>
+    </w:p>
+    <w:p>
+      <w:pPr>
+        <w:spacing w:before="100" w:beforeAutospacing="1" w:after="100" w:afterAutospacing="1" w:line="240" w:lineRule="auto"/>
+        <w:rPr>
+          <w:rFonts w:ascii="Times New Roman" w:eastAsia="Times New Roman" w:hAnsi="Times New Roman" w:cs="Times New Roman"/>
+          <w:sz w:val="26"/>
+          <w:szCs w:val="26"/>
+        </w:rPr>
+      </w:pPr>
+      <w:r>
+        <w:rPr>
+          <w:rFonts w:ascii="Times New Roman" w:eastAsia="Times New Roman" w:hAnsi="Times New Roman" w:cs="Times New Roman"/>
+          <w:sz w:val="26"/>
+          <w:szCs w:val="26"/>
+        </w:rPr>
+        <w:t>Afin d’améliorer la performance et la qualité du service, il est impératif de déployer une solution informatique intégrée, permettant une gestion </w:t>
+      </w:r>
+      <w:r>
+        <w:rPr>
+          <w:rFonts w:ascii="Times New Roman" w:eastAsia="Times New Roman" w:hAnsi="Times New Roman" w:cs="Times New Roman"/>
+          <w:b/>
+          <w:bCs/>
+          <w:sz w:val="26"/>
+          <w:szCs w:val="26"/>
+        </w:rPr>
+        <w:t>rapide, fiable et automatisée</w:t>
+      </w:r>
+      <w:r>
+        <w:rPr>
+          <w:rFonts w:ascii="Times New Roman" w:eastAsia="Times New Roman" w:hAnsi="Times New Roman" w:cs="Times New Roman"/>
+          <w:sz w:val="26"/>
+          <w:szCs w:val="26"/>
+        </w:rPr>
+        <w:t> des opérations courantes.</w:t>
+      </w:r>
     </w:p>
     <w:p>
       <w:pPr>
@@ -2700,7 +5570,6 @@
           <w:sz w:val="36"/>
           <w:szCs w:val="36"/>
         </w:rPr>
-        <w:lastRenderedPageBreak/>
         <w:t>2. Objectif du projet</w:t>
       </w:r>
     </w:p>
@@ -3304,8 +6173,8 @@
           <w:rFonts w:ascii="Times New Roman" w:hAnsi="Times New Roman" w:cs="Times New Roman"/>
           <w:b/>
           <w:color w:val="996633"/>
-          <w:sz w:val="26"/>
-          <w:szCs w:val="26"/>
+          <w:sz w:val="36"/>
+          <w:szCs w:val="36"/>
         </w:rPr>
       </w:pPr>
       <w:r>
@@ -3313,8 +6182,8 @@
           <w:rFonts w:ascii="Times New Roman" w:hAnsi="Times New Roman" w:cs="Times New Roman"/>
           <w:b/>
           <w:color w:val="996633"/>
-          <w:sz w:val="26"/>
-          <w:szCs w:val="26"/>
+          <w:sz w:val="36"/>
+          <w:szCs w:val="36"/>
         </w:rPr>
         <w:t>4.partie prenante :</w:t>
       </w:r>
@@ -3345,6 +6214,7 @@
                 <w:szCs w:val="26"/>
               </w:rPr>
             </w:pPr>
+            <w:proofErr w:type="gramStart"/>
             <w:r>
               <w:rPr>
                 <w:rFonts w:ascii="Times New Roman" w:hAnsi="Times New Roman" w:cs="Times New Roman"/>
@@ -3354,6 +6224,7 @@
               </w:rPr>
               <w:t>acteurs</w:t>
             </w:r>
+            <w:proofErr w:type="gramEnd"/>
           </w:p>
         </w:tc>
         <w:tc>
@@ -3816,8 +6687,8 @@
           <w:rFonts w:ascii="Times New Roman" w:eastAsia="Times New Roman" w:hAnsi="Times New Roman" w:cs="Times New Roman"/>
           <w:b/>
           <w:color w:val="996633"/>
-          <w:sz w:val="26"/>
-          <w:szCs w:val="26"/>
+          <w:sz w:val="36"/>
+          <w:szCs w:val="36"/>
         </w:rPr>
       </w:pPr>
       <w:r>
@@ -3825,8 +6696,8 @@
           <w:rFonts w:ascii="Times New Roman" w:eastAsia="Times New Roman" w:hAnsi="Times New Roman" w:cs="Times New Roman"/>
           <w:b/>
           <w:color w:val="996633"/>
-          <w:sz w:val="26"/>
-          <w:szCs w:val="26"/>
+          <w:sz w:val="36"/>
+          <w:szCs w:val="36"/>
         </w:rPr>
         <w:t>5.repartition des rôles :</w:t>
       </w:r>
@@ -4645,7 +7516,6 @@
           <w:sz w:val="36"/>
           <w:szCs w:val="36"/>
         </w:rPr>
-        <w:lastRenderedPageBreak/>
         <w:t>6. Livrables attendus</w:t>
       </w:r>
     </w:p>
@@ -5306,19 +8176,19 @@
           <w:sz w:val="36"/>
           <w:szCs w:val="36"/>
         </w:rPr>
-        <w:lastRenderedPageBreak/>
         <w:t>Découpage WBS et Planning</w:t>
       </w:r>
     </w:p>
     <w:p>
       <w:pPr>
+        <w:pStyle w:val="Paragraphedeliste"/>
         <w:spacing w:before="100" w:beforeAutospacing="1" w:after="100" w:afterAutospacing="1" w:line="240" w:lineRule="auto"/>
-        <w:jc w:val="center"/>
+        <w:ind w:left="927"/>
         <w:rPr>
           <w:rFonts w:ascii="Times New Roman" w:eastAsia="Times New Roman" w:hAnsi="Times New Roman" w:cs="Times New Roman"/>
           <w:b/>
           <w:bCs/>
-          <w:color w:val="385623" w:themeColor="accent6" w:themeShade="80"/>
+          <w:color w:val="996633"/>
           <w:sz w:val="36"/>
           <w:szCs w:val="36"/>
         </w:rPr>
@@ -5352,21 +8222,6 @@
         </w:rPr>
         <w:t>Le Découpage WBS</w:t>
       </w:r>
-    </w:p>
-    <w:p>
-      <w:pPr>
-        <w:pStyle w:val="Paragraphedeliste"/>
-        <w:spacing w:before="100" w:beforeAutospacing="1" w:after="100" w:afterAutospacing="1" w:line="240" w:lineRule="auto"/>
-        <w:ind w:left="502"/>
-        <w:rPr>
-          <w:rFonts w:ascii="Times New Roman" w:eastAsia="Times New Roman" w:hAnsi="Times New Roman" w:cs="Times New Roman"/>
-          <w:b/>
-          <w:bCs/>
-          <w:color w:val="000000" w:themeColor="text1"/>
-          <w:sz w:val="36"/>
-          <w:szCs w:val="36"/>
-        </w:rPr>
-      </w:pPr>
     </w:p>
     <w:p>
       <w:pPr>
@@ -5617,9 +8472,7 @@
     </w:p>
     <w:p>
       <w:pPr>
-        <w:pStyle w:val="Paragraphedeliste"/>
         <w:spacing w:before="100" w:beforeAutospacing="1" w:after="100" w:afterAutospacing="1" w:line="240" w:lineRule="auto"/>
-        <w:ind w:left="1069"/>
         <w:rPr>
           <w:rFonts w:ascii="Times New Roman" w:eastAsia="Times New Roman" w:hAnsi="Times New Roman" w:cs="Times New Roman"/>
           <w:b/>
@@ -5632,32 +8485,19 @@
     <w:p>
       <w:pPr>
         <w:pStyle w:val="Paragraphedeliste"/>
-        <w:spacing w:before="100" w:beforeAutospacing="1" w:after="100" w:afterAutospacing="1" w:line="240" w:lineRule="auto"/>
-        <w:ind w:left="1069"/>
-        <w:rPr>
-          <w:rFonts w:ascii="Times New Roman" w:eastAsia="Times New Roman" w:hAnsi="Times New Roman" w:cs="Times New Roman"/>
-          <w:b/>
-          <w:bCs/>
-          <w:sz w:val="28"/>
-          <w:szCs w:val="28"/>
-        </w:rPr>
-      </w:pPr>
-    </w:p>
-    <w:p>
-      <w:pPr>
-        <w:pStyle w:val="Paragraphedeliste"/>
         <w:numPr>
-          <w:ilvl w:val="0"/>
-          <w:numId w:val="11"/>
+          <w:ilvl w:val="3"/>
+          <w:numId w:val="10"/>
         </w:numPr>
         <w:spacing w:before="100" w:beforeAutospacing="1" w:after="100" w:afterAutospacing="1" w:line="240" w:lineRule="auto"/>
+        <w:jc w:val="both"/>
         <w:rPr>
           <w:rFonts w:ascii="Times New Roman" w:eastAsia="Times New Roman" w:hAnsi="Times New Roman" w:cs="Times New Roman"/>
           <w:b/>
           <w:bCs/>
           <w:color w:val="996633"/>
-          <w:sz w:val="28"/>
-          <w:szCs w:val="28"/>
+          <w:sz w:val="36"/>
+          <w:szCs w:val="36"/>
         </w:rPr>
       </w:pPr>
       <w:r>
@@ -5666,8 +8506,8 @@
           <w:b/>
           <w:bCs/>
           <w:color w:val="996633"/>
-          <w:sz w:val="28"/>
-          <w:szCs w:val="28"/>
+          <w:sz w:val="36"/>
+          <w:szCs w:val="36"/>
         </w:rPr>
         <w:t>Tableau de différentes taches</w:t>
       </w:r>
@@ -7311,20 +10151,6 @@
     <w:p>
       <w:pPr>
         <w:spacing w:before="100" w:beforeAutospacing="1" w:after="100" w:afterAutospacing="1" w:line="240" w:lineRule="auto"/>
-        <w:ind w:left="720"/>
-        <w:rPr>
-          <w:rFonts w:ascii="Times New Roman" w:eastAsia="Times New Roman" w:hAnsi="Times New Roman" w:cs="Times New Roman"/>
-          <w:b/>
-          <w:bCs/>
-          <w:sz w:val="24"/>
-          <w:szCs w:val="24"/>
-        </w:rPr>
-      </w:pPr>
-    </w:p>
-    <w:p>
-      <w:pPr>
-        <w:spacing w:before="100" w:beforeAutospacing="1" w:after="100" w:afterAutospacing="1" w:line="240" w:lineRule="auto"/>
-        <w:ind w:left="720"/>
         <w:rPr>
           <w:rFonts w:ascii="Times New Roman" w:eastAsia="Times New Roman" w:hAnsi="Times New Roman" w:cs="Times New Roman"/>
           <w:b/>
@@ -7482,17 +10308,6 @@
     </w:p>
     <w:p>
       <w:pPr>
-        <w:rPr>
-          <w:rFonts w:ascii="Times New Roman" w:eastAsia="Times New Roman" w:hAnsi="Times New Roman" w:cs="Times New Roman"/>
-          <w:b/>
-          <w:color w:val="996633"/>
-          <w:sz w:val="24"/>
-          <w:szCs w:val="24"/>
-        </w:rPr>
-      </w:pPr>
-    </w:p>
-    <w:p>
-      <w:pPr>
         <w:pStyle w:val="Paragraphedeliste"/>
         <w:numPr>
           <w:ilvl w:val="0"/>
@@ -7594,44 +10409,6 @@
           <w:szCs w:val="24"/>
         </w:rPr>
       </w:pPr>
-      <w:r>
-        <w:rPr>
-          <w:rFonts w:ascii="Times New Roman" w:eastAsia="Times New Roman" w:hAnsi="Times New Roman" w:cs="Times New Roman"/>
-          <w:b/>
-          <w:sz w:val="24"/>
-          <w:szCs w:val="24"/>
-        </w:rPr>
-        <w:br w:type="page"/>
-      </w:r>
-    </w:p>
-    <w:p>
-      <w:pPr>
-        <w:rPr>
-          <w:rFonts w:ascii="Times New Roman" w:eastAsia="Times New Roman" w:hAnsi="Times New Roman" w:cs="Times New Roman"/>
-          <w:b/>
-          <w:sz w:val="24"/>
-          <w:szCs w:val="24"/>
-        </w:rPr>
-      </w:pPr>
-    </w:p>
-    <w:p>
-      <w:pPr>
-        <w:rPr>
-          <w:rFonts w:ascii="Times New Roman" w:eastAsia="Times New Roman" w:hAnsi="Times New Roman" w:cs="Times New Roman"/>
-          <w:b/>
-          <w:sz w:val="24"/>
-          <w:szCs w:val="24"/>
-        </w:rPr>
-      </w:pPr>
-      <w:r>
-        <w:rPr>
-          <w:rFonts w:ascii="Times New Roman" w:eastAsia="Times New Roman" w:hAnsi="Times New Roman" w:cs="Times New Roman"/>
-          <w:b/>
-          <w:sz w:val="24"/>
-          <w:szCs w:val="24"/>
-        </w:rPr>
-        <w:t xml:space="preserve"> </w:t>
-      </w:r>
     </w:p>
     <w:p>
       <w:pPr>
@@ -7677,6 +10454,7 @@
           <w:szCs w:val="24"/>
           <w:lang w:eastAsia="fr-FR"/>
         </w:rPr>
+        <w:lastRenderedPageBreak/>
         <w:drawing>
           <wp:inline distT="0" distB="0" distL="0" distR="0" wp14:anchorId="1FFC32D6" wp14:editId="3C22AE4B">
             <wp:extent cx="6031230" cy="2585085"/>
@@ -7773,6 +10551,7 @@
             <w:tcBorders>
               <w:bottom w:val="single" w:sz="4" w:space="0" w:color="auto"/>
             </w:tcBorders>
+            <w:shd w:val="clear" w:color="auto" w:fill="D0CECE" w:themeFill="background2" w:themeFillShade="E6"/>
             <w:vAlign w:val="center"/>
             <w:hideMark/>
           </w:tcPr>
@@ -7804,6 +10583,7 @@
             <w:tcBorders>
               <w:bottom w:val="single" w:sz="4" w:space="0" w:color="auto"/>
             </w:tcBorders>
+            <w:shd w:val="clear" w:color="auto" w:fill="D0CECE" w:themeFill="background2" w:themeFillShade="E6"/>
             <w:vAlign w:val="center"/>
             <w:hideMark/>
           </w:tcPr>
@@ -7835,6 +10615,7 @@
             <w:tcBorders>
               <w:bottom w:val="single" w:sz="4" w:space="0" w:color="auto"/>
             </w:tcBorders>
+            <w:shd w:val="clear" w:color="auto" w:fill="D0CECE" w:themeFill="background2" w:themeFillShade="E6"/>
             <w:vAlign w:val="center"/>
             <w:hideMark/>
           </w:tcPr>
@@ -7866,6 +10647,7 @@
             <w:tcBorders>
               <w:bottom w:val="single" w:sz="4" w:space="0" w:color="auto"/>
             </w:tcBorders>
+            <w:shd w:val="clear" w:color="auto" w:fill="D0CECE" w:themeFill="background2" w:themeFillShade="E6"/>
             <w:vAlign w:val="center"/>
             <w:hideMark/>
           </w:tcPr>
@@ -7897,6 +10679,7 @@
             <w:tcBorders>
               <w:bottom w:val="single" w:sz="4" w:space="0" w:color="auto"/>
             </w:tcBorders>
+            <w:shd w:val="clear" w:color="auto" w:fill="D0CECE" w:themeFill="background2" w:themeFillShade="E6"/>
             <w:vAlign w:val="center"/>
             <w:hideMark/>
           </w:tcPr>
@@ -9057,7 +11840,6 @@
                 <w:sz w:val="24"/>
                 <w:szCs w:val="24"/>
               </w:rPr>
-              <w:lastRenderedPageBreak/>
               <w:t>04/11/2025</w:t>
             </w:r>
           </w:p>
@@ -9381,6 +12163,7 @@
                 <w:sz w:val="24"/>
                 <w:szCs w:val="24"/>
               </w:rPr>
+              <w:lastRenderedPageBreak/>
               <w:t>15/11/2025</w:t>
             </w:r>
           </w:p>
@@ -10080,6 +12863,7 @@
         <w:tc>
           <w:tcPr>
             <w:tcW w:w="0" w:type="auto"/>
+            <w:shd w:val="clear" w:color="auto" w:fill="D0CECE" w:themeFill="background2" w:themeFillShade="E6"/>
             <w:vAlign w:val="center"/>
             <w:hideMark/>
           </w:tcPr>
@@ -10108,6 +12892,7 @@
         <w:tc>
           <w:tcPr>
             <w:tcW w:w="0" w:type="auto"/>
+            <w:shd w:val="clear" w:color="auto" w:fill="D0CECE" w:themeFill="background2" w:themeFillShade="E6"/>
             <w:vAlign w:val="center"/>
             <w:hideMark/>
           </w:tcPr>
@@ -10136,6 +12921,7 @@
         <w:tc>
           <w:tcPr>
             <w:tcW w:w="0" w:type="auto"/>
+            <w:shd w:val="clear" w:color="auto" w:fill="D0CECE" w:themeFill="background2" w:themeFillShade="E6"/>
             <w:vAlign w:val="center"/>
             <w:hideMark/>
           </w:tcPr>
@@ -10164,6 +12950,7 @@
         <w:tc>
           <w:tcPr>
             <w:tcW w:w="0" w:type="auto"/>
+            <w:shd w:val="clear" w:color="auto" w:fill="D0CECE" w:themeFill="background2" w:themeFillShade="E6"/>
             <w:vAlign w:val="center"/>
             <w:hideMark/>
           </w:tcPr>
@@ -10192,6 +12979,7 @@
         <w:tc>
           <w:tcPr>
             <w:tcW w:w="0" w:type="auto"/>
+            <w:shd w:val="clear" w:color="auto" w:fill="D0CECE" w:themeFill="background2" w:themeFillShade="E6"/>
             <w:vAlign w:val="center"/>
             <w:hideMark/>
           </w:tcPr>
@@ -11061,7 +13849,6 @@
                 <w:sz w:val="24"/>
                 <w:szCs w:val="24"/>
               </w:rPr>
-              <w:lastRenderedPageBreak/>
               <w:t>Bug critique en fin de projet</w:t>
             </w:r>
           </w:p>
@@ -11320,37 +14107,17 @@
     </w:tbl>
     <w:p/>
     <w:p/>
-    <w:p/>
-    <w:p/>
-    <w:p/>
-    <w:p/>
-    <w:p/>
-    <w:p/>
-    <w:p/>
-    <w:p/>
-    <w:p/>
-    <w:p/>
-    <w:p/>
-    <w:p/>
-    <w:p/>
-    <w:p/>
-    <w:p/>
-    <w:p/>
-    <w:p/>
-    <w:p/>
-    <w:p/>
-    <w:p/>
-    <w:p/>
-    <w:p/>
-    <w:p/>
-    <w:p/>
-    <w:p/>
-    <w:p/>
     <w:p>
       <w:pPr>
+        <w:pStyle w:val="Paragraphedeliste"/>
+        <w:numPr>
+          <w:ilvl w:val="0"/>
+          <w:numId w:val="13"/>
+        </w:numPr>
         <w:rPr>
           <w:rFonts w:ascii="Times New Roman" w:hAnsi="Times New Roman" w:cs="Times New Roman"/>
           <w:b/>
+          <w:color w:val="996633"/>
           <w:sz w:val="36"/>
           <w:szCs w:val="36"/>
         </w:rPr>
@@ -11359,20 +14126,35 @@
         <w:rPr>
           <w:rFonts w:ascii="Times New Roman" w:hAnsi="Times New Roman" w:cs="Times New Roman"/>
           <w:b/>
+          <w:color w:val="996633"/>
           <w:sz w:val="36"/>
           <w:szCs w:val="36"/>
         </w:rPr>
-        <w:t>VI. La</w:t>
+        <w:lastRenderedPageBreak/>
+        <w:t>La</w:t>
       </w:r>
       <w:r>
         <w:rPr>
           <w:rFonts w:ascii="Times New Roman" w:hAnsi="Times New Roman" w:cs="Times New Roman"/>
           <w:b/>
+          <w:color w:val="996633"/>
           <w:sz w:val="36"/>
           <w:szCs w:val="36"/>
         </w:rPr>
         <w:t xml:space="preserve"> Description des livrables fournis </w:t>
       </w:r>
+    </w:p>
+    <w:p>
+      <w:pPr>
+        <w:ind w:left="567"/>
+        <w:rPr>
+          <w:rFonts w:ascii="Times New Roman" w:hAnsi="Times New Roman" w:cs="Times New Roman"/>
+          <w:b/>
+          <w:color w:val="996633"/>
+          <w:sz w:val="36"/>
+          <w:szCs w:val="36"/>
+        </w:rPr>
+      </w:pPr>
     </w:p>
     <w:p>
       <w:pPr>
@@ -11731,7 +14513,7 @@
           <w:lang w:eastAsia="fr-FR"/>
         </w:rPr>
         <w:drawing>
-          <wp:anchor distT="0" distB="0" distL="114300" distR="114300" simplePos="0" relativeHeight="251677695" behindDoc="0" locked="0" layoutInCell="1" allowOverlap="1" wp14:anchorId="5D865625" wp14:editId="71D3C7AE">
+          <wp:anchor distT="0" distB="0" distL="114300" distR="114300" simplePos="0" relativeHeight="251677695" behindDoc="0" locked="0" layoutInCell="1" allowOverlap="1" wp14:anchorId="5D865625" wp14:editId="356E3717">
             <wp:simplePos x="0" y="0"/>
             <wp:positionH relativeFrom="margin">
               <wp:posOffset>-281940</wp:posOffset>
@@ -12379,6 +15161,64 @@
           <w:szCs w:val="24"/>
         </w:rPr>
       </w:pPr>
+    </w:p>
+    <w:p>
+      <w:pPr>
+        <w:pStyle w:val="Paragraphedeliste"/>
+        <w:numPr>
+          <w:ilvl w:val="0"/>
+          <w:numId w:val="13"/>
+        </w:numPr>
+        <w:rPr>
+          <w:rFonts w:ascii="Arial Black" w:hAnsi="Arial Black"/>
+          <w:b/>
+          <w:color w:val="ED7D31" w:themeColor="accent2"/>
+          <w:sz w:val="24"/>
+          <w:szCs w:val="24"/>
+        </w:rPr>
+      </w:pPr>
+      <w:r>
+        <w:rPr>
+          <w:rFonts w:ascii="Arial Black" w:hAnsi="Arial Black"/>
+          <w:b/>
+          <w:color w:val="ED7D31" w:themeColor="accent2"/>
+          <w:sz w:val="24"/>
+          <w:szCs w:val="24"/>
+        </w:rPr>
+        <w:br w:type="page"/>
+      </w:r>
+      <w:r>
+        <w:rPr>
+          <w:rFonts w:ascii="Arial Black" w:hAnsi="Arial Black"/>
+          <w:b/>
+          <w:color w:val="996633"/>
+          <w:sz w:val="24"/>
+          <w:szCs w:val="24"/>
+        </w:rPr>
+        <w:lastRenderedPageBreak/>
+        <w:t>Comparer objectifs prévus vs réalisés.</w:t>
+      </w:r>
+    </w:p>
+    <w:p>
+      <w:pPr>
+        <w:rPr>
+          <w:rFonts w:ascii="Arial Black" w:hAnsi="Arial Black"/>
+          <w:b/>
+          <w:color w:val="ED7D31" w:themeColor="accent2"/>
+          <w:sz w:val="24"/>
+          <w:szCs w:val="24"/>
+        </w:rPr>
+      </w:pPr>
+      <w:r>
+        <w:rPr>
+          <w:rFonts w:ascii="Arial Black" w:hAnsi="Arial Black"/>
+          <w:b/>
+          <w:color w:val="ED7D31" w:themeColor="accent2"/>
+          <w:sz w:val="24"/>
+          <w:szCs w:val="24"/>
+        </w:rPr>
+        <w:br w:type="page"/>
+      </w:r>
     </w:p>
     <w:p>
       <w:pPr>
@@ -13917,7 +16757,7 @@
                 </mc:Choice>
                 <mc:Fallback>
                   <w:pict>
-                    <v:oval w14:anchorId="6A8D9937" id="Ellipse 7" o:spid="_x0000_s1029" style="position:absolute;margin-left:20.05pt;margin-top:24.4pt;width:34.5pt;height:34.5pt;z-index:251659264;visibility:visible;mso-wrap-style:square;mso-width-percent:0;mso-height-percent:0;mso-wrap-distance-left:9pt;mso-wrap-distance-top:0;mso-wrap-distance-right:9pt;mso-wrap-distance-bottom:0;mso-position-horizontal:absolute;mso-position-horizontal-relative:right-margin-area;mso-position-vertical:absolute;mso-position-vertical-relative:bottom-margin-area;mso-width-percent:0;mso-height-percent:0;mso-width-relative:page;mso-height-relative:page;v-text-anchor:middle" o:gfxdata="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" fillcolor="#822936" stroked="f">
+                    <v:oval w14:anchorId="6A8D9937" id="Ellipse 7" o:spid="_x0000_s1029" style="position:absolute;margin-left:20.05pt;margin-top:24.4pt;width:34.5pt;height:34.5pt;z-index:251659264;visibility:visible;mso-wrap-style:square;mso-width-percent:0;mso-height-percent:0;mso-wrap-distance-left:9pt;mso-wrap-distance-top:0;mso-wrap-distance-right:9pt;mso-wrap-distance-bottom:0;mso-position-horizontal:absolute;mso-position-horizontal-relative:right-margin-area;mso-position-vertical:absolute;mso-position-vertical-relative:bottom-margin-area;mso-width-percent:0;mso-height-percent:0;mso-width-relative:page;mso-height-relative:page;v-text-anchor:middle" o:gfxdata="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" fillcolor="#822936" stroked="f">
                       <v:textbox>
                         <w:txbxContent>
                           <w:p>
@@ -14050,7 +16890,7 @@
 <w:numbering xmlns:wpc="http://schemas.microsoft.com/office/word/2010/wordprocessingCanvas" xmlns:cx="http://schemas.microsoft.com/office/drawing/2014/chartex" xmlns:cx1="http://schemas.microsoft.com/office/drawing/2015/9/8/chartex" xmlns:cx2="http://schemas.microsoft.com/office/drawing/2015/10/21/chartex" xmlns:cx3="http://schemas.microsoft.com/office/drawing/2016/5/9/chartex" xmlns:cx4="http://schemas.microsoft.com/office/drawing/2016/5/10/chartex" xmlns:cx5="http://schemas.microsoft.com/office/drawing/2016/5/11/chartex" xmlns:cx6="http://schemas.microsoft.com/office/drawing/2016/5/12/chartex" xmlns:cx7="http://schemas.microsoft.com/office/drawing/2016/5/13/chartex" xmlns:cx8="http://schemas.microsoft.com/office/drawing/2016/5/14/chartex" xmlns:mc="http://schemas.openxmlformats.org/markup-compatibility/2006" xmlns:aink="http://schemas.microsoft.com/office/drawing/2016/ink" xmlns:am3d="http://schemas.microsoft.com/office/drawing/2017/model3d" xmlns:o="urn:schemas-microsoft-com:office:office" xmlns:oel="http://schemas.microsoft.com/office/2019/extlst" xmlns:r="http://schemas.openxmlformats.org/officeDocument/2006/relationships" xmlns:m="http://schemas.openxmlformats.org/officeDocument/2006/math" xmlns:v="urn:schemas-microsoft-com:vml" xmlns:wp14="http://schemas.microsoft.com/office/word/2010/wordprocessingDrawing" xmlns:wp="http://schemas.openxmlformats.org/drawingml/2006/wordprocessingDrawing" xmlns:w10="urn:schemas-microsoft-com:office:word" xmlns:w="http://schemas.openxmlformats.org/wordprocessingml/2006/main" xmlns:w14="http://schemas.microsoft.com/office/word/2010/wordml" xmlns:w15="http://schemas.microsoft.com/office/word/2012/wordml" xmlns:w16cex="http://schemas.microsoft.com/office/word/2018/wordml/cex" xmlns:w16cid="http://schemas.microsoft.com/office/word/2016/wordml/cid" xmlns:w16="http://schemas.microsoft.com/office/word/2018/wordml" xmlns:w16du="http://schemas.microsoft.com/office/word/2023/wordml/word16du" xmlns:w16sdtdh="http://schemas.microsoft.com/office/word/2020/wordml/sdtdatahash" xmlns:w16sdtfl="http://schemas.microsoft.com/office/word/2024/wordml/sdtformatlock" xmlns:w16se="http://schemas.microsoft.com/office/word/2015/wordml/symex" xmlns:wpg="http://schemas.microsoft.com/office/word/2010/wordprocessingGroup" xmlns:wpi="http://schemas.microsoft.com/office/word/2010/wordprocessingInk" xmlns:wne="http://schemas.microsoft.com/office/word/2006/wordml" xmlns:wps="http://schemas.microsoft.com/office/word/2010/wordprocessingShape" mc:Ignorable="w14 w15 w16se w16cid w16 w16cex w16sdtdh w16sdtfl w16du wp14">
   <w:numPicBullet w:numPicBulletId="0">
     <w:pict>
-      <v:shapetype id="_x0000_t75" coordsize="21600,21600" o:spt="75" o:preferrelative="t" path="m@4@5l@4@11@9@11@9@5xe" filled="f" stroked="f">
+      <v:shapetype w14:anchorId="2A6A6F13" id="_x0000_t75" coordsize="21600,21600" o:spt="75" o:preferrelative="t" path="m@4@5l@4@11@9@11@9@5xe" filled="f" stroked="f">
         <v:stroke joinstyle="miter"/>
         <v:formulas>
           <v:f eqn="if lineDrawn pixelLineWidth 0"/>
@@ -14069,7 +16909,7 @@
         <v:path o:extrusionok="f" gradientshapeok="t" o:connecttype="rect"/>
         <o:lock v:ext="edit" aspectratio="t"/>
       </v:shapetype>
-      <v:shape id="_x0000_i1030" type="#_x0000_t75" style="width:11.25pt;height:11.25pt" o:bullet="t">
+      <v:shape id="_x0000_i1121" type="#_x0000_t75" style="width:11.25pt;height:11.25pt" o:bullet="t">
         <v:imagedata r:id="rId1" o:title="mso4D38"/>
       </v:shape>
     </w:pict>
@@ -14531,8 +17371,8 @@
   <w:abstractNum w:abstractNumId="4" w15:restartNumberingAfterBreak="0">
     <w:nsid w:val="14CB7724"/>
     <w:multiLevelType w:val="hybridMultilevel"/>
-    <w:tmpl w:val="3F7267EE"/>
-    <w:lvl w:ilvl="0" w:tplc="956278D2">
+    <w:tmpl w:val="8EACCFEE"/>
+    <w:lvl w:ilvl="0" w:tplc="9AD4479E">
       <w:start w:val="1"/>
       <w:numFmt w:val="upperRoman"/>
       <w:lvlText w:val="%1."/>
@@ -14541,6 +17381,7 @@
         <w:ind w:left="927" w:hanging="360"/>
       </w:pPr>
       <w:rPr>
+        <w:color w:val="996633"/>
         <w:sz w:val="32"/>
         <w:szCs w:val="32"/>
       </w:rPr>
@@ -14734,7 +17575,7 @@
   <w:abstractNum w:abstractNumId="6" w15:restartNumberingAfterBreak="0">
     <w:nsid w:val="1DAB569B"/>
     <w:multiLevelType w:val="multilevel"/>
-    <w:tmpl w:val="CCFA43AA"/>
+    <w:tmpl w:val="D7207E98"/>
     <w:lvl w:ilvl="0">
       <w:start w:val="1"/>
       <w:numFmt w:val="bullet"/>
@@ -14775,20 +17616,16 @@
         <w:rFonts w:hint="default"/>
       </w:rPr>
     </w:lvl>
-    <w:lvl w:ilvl="3" w:tentative="1">
+    <w:lvl w:ilvl="3">
       <w:start w:val="1"/>
-      <w:numFmt w:val="bullet"/>
-      <w:lvlText w:val=""/>
+      <w:numFmt w:val="upperLetter"/>
+      <w:lvlText w:val="%4."/>
       <w:lvlJc w:val="left"/>
       <w:pPr>
-        <w:tabs>
-          <w:tab w:val="num" w:pos="2880"/>
-        </w:tabs>
         <w:ind w:left="2880" w:hanging="360"/>
       </w:pPr>
       <w:rPr>
-        <w:rFonts w:ascii="Wingdings" w:hAnsi="Wingdings" w:hint="default"/>
-        <w:sz w:val="20"/>
+        <w:rFonts w:hint="default"/>
       </w:rPr>
     </w:lvl>
     <w:lvl w:ilvl="4" w:tentative="1">
@@ -17131,7 +19968,6 @@
   <w:style w:type="character" w:default="1" w:styleId="Policepardfaut">
     <w:name w:val="Default Paragraph Font"/>
     <w:uiPriority w:val="1"/>
-    <w:semiHidden/>
     <w:unhideWhenUsed/>
   </w:style>
   <w:style w:type="table" w:default="1" w:styleId="TableauNormal">
@@ -17628,6 +20464,31 @@
       </w:tcPr>
     </w:tblStylePr>
   </w:style>
+  <w:style w:type="character" w:styleId="Accentuationintense">
+    <w:name w:val="Intense Emphasis"/>
+    <w:basedOn w:val="Policepardfaut"/>
+    <w:uiPriority w:val="21"/>
+    <w:qFormat/>
+    <w:rsid w:val="001531F7"/>
+    <w:rPr>
+      <w:i/>
+      <w:iCs/>
+      <w:color w:val="4472C4" w:themeColor="accent1"/>
+    </w:rPr>
+  </w:style>
+  <w:style w:type="paragraph" w:styleId="TM3">
+    <w:name w:val="toc 3"/>
+    <w:basedOn w:val="Normal"/>
+    <w:next w:val="Normal"/>
+    <w:autoRedefine/>
+    <w:uiPriority w:val="39"/>
+    <w:unhideWhenUsed/>
+    <w:rsid w:val="001531F7"/>
+    <w:pPr>
+      <w:spacing w:after="100"/>
+      <w:ind w:left="440"/>
+    </w:pPr>
+  </w:style>
 </w:styles>
 </file>
 

</xml_diff>